<commit_message>
Commit 3: Null datatype to &&,|| operators
</commit_message>
<xml_diff>
--- a/Javascript Handbook.docx
+++ b/Javascript Handbook.docx
@@ -494,19 +494,106 @@
     </w:p>
     <w:p>
       <w:pPr>
-        <w:jc w:val="both"/>
-        <w:rPr>
-          <w:sz w:val="24"/>
-          <w:szCs w:val="24"/>
-          <w:lang w:val="en-US"/>
-        </w:rPr>
-      </w:pPr>
-      <w:r>
-        <w:rPr>
-          <w:sz w:val="24"/>
-          <w:szCs w:val="24"/>
-          <w:lang w:val="en-US"/>
-        </w:rPr>
+        <w:pStyle w:val="ListParagraph"/>
+        <w:jc w:val="both"/>
+        <w:rPr>
+          <w:sz w:val="24"/>
+          <w:szCs w:val="24"/>
+          <w:lang w:val="en-US"/>
+        </w:rPr>
+      </w:pPr>
+      <w:r>
+        <w:rPr>
+          <w:sz w:val="24"/>
+          <w:szCs w:val="24"/>
+          <w:lang w:val="en-US"/>
+        </w:rPr>
+        <w:t>commit 3:</w:t>
+      </w:r>
+    </w:p>
+    <w:p>
+      <w:pPr>
+        <w:pStyle w:val="ListParagraph"/>
+        <w:jc w:val="both"/>
+        <w:rPr>
+          <w:sz w:val="24"/>
+          <w:szCs w:val="24"/>
+          <w:lang w:val="en-US"/>
+        </w:rPr>
+      </w:pPr>
+      <w:r>
+        <w:rPr>
+          <w:sz w:val="24"/>
+          <w:szCs w:val="24"/>
+          <w:lang w:val="en-US"/>
+        </w:rPr>
+        <w:t>Null datatype, max</w:t>
+      </w:r>
+      <w:r>
+        <w:rPr>
+          <w:sz w:val="24"/>
+          <w:szCs w:val="24"/>
+          <w:lang w:val="en-US"/>
+        </w:rPr>
+        <w:t xml:space="preserve"> </w:t>
+      </w:r>
+      <w:r>
+        <w:rPr>
+          <w:sz w:val="24"/>
+          <w:szCs w:val="24"/>
+          <w:lang w:val="en-US"/>
+        </w:rPr>
+        <w:t>safe integer,</w:t>
+      </w:r>
+      <w:r>
+        <w:rPr>
+          <w:sz w:val="24"/>
+          <w:szCs w:val="24"/>
+          <w:lang w:val="en-US"/>
+        </w:rPr>
+        <w:t xml:space="preserve"> big int</w:t>
+      </w:r>
+      <w:r>
+        <w:rPr>
+          <w:sz w:val="24"/>
+          <w:szCs w:val="24"/>
+          <w:lang w:val="en-US"/>
+        </w:rPr>
+        <w:t xml:space="preserve"> </w:t>
+      </w:r>
+      <w:r>
+        <w:rPr>
+          <w:sz w:val="24"/>
+          <w:szCs w:val="24"/>
+          <w:lang w:val="en-US"/>
+        </w:rPr>
+        <w:t>, Boolean datatypes, comparision operators</w:t>
+      </w:r>
+      <w:r>
+        <w:rPr>
+          <w:sz w:val="24"/>
+          <w:szCs w:val="24"/>
+          <w:lang w:val="en-US"/>
+        </w:rPr>
+        <w:t>, if else, truthy and falsy values, ternary operator, &amp;&amp;, || operators</w:t>
+      </w:r>
+    </w:p>
+    <w:p>
+      <w:pPr>
+        <w:jc w:val="both"/>
+        <w:rPr>
+          <w:sz w:val="24"/>
+          <w:szCs w:val="24"/>
+          <w:lang w:val="en-US"/>
+        </w:rPr>
+      </w:pPr>
+      <w:r>
+        <w:rPr>
+          <w:sz w:val="24"/>
+          <w:szCs w:val="24"/>
+          <w:lang w:val="en-US"/>
+        </w:rPr>
+        <w:lastRenderedPageBreak/>
         <w:t xml:space="preserve"> </w:t>
       </w:r>
     </w:p>

</xml_diff>

<commit_message>
Commit 4: promt() to switch in JS1, while loop to do while loop in JS2
</commit_message>
<xml_diff>
--- a/Javascript Handbook.docx
+++ b/Javascript Handbook.docx
@@ -341,23 +341,7 @@
           <w:szCs w:val="24"/>
           <w:lang w:val="en-US"/>
         </w:rPr>
-        <w:t>JS1.js contains descrip</w:t>
-      </w:r>
-      <w:r>
-        <w:rPr>
-          <w:sz w:val="24"/>
-          <w:szCs w:val="24"/>
-          <w:lang w:val="en-US"/>
-        </w:rPr>
-        <w:t>t</w:t>
-      </w:r>
-      <w:r>
-        <w:rPr>
-          <w:sz w:val="24"/>
-          <w:szCs w:val="24"/>
-          <w:lang w:val="en-US"/>
-        </w:rPr>
-        <w:t>ion about</w:t>
+        <w:t>JS1.js contains</w:t>
       </w:r>
       <w:r>
         <w:rPr>
@@ -580,6 +564,7 @@
     </w:p>
     <w:p>
       <w:pPr>
+        <w:pStyle w:val="ListParagraph"/>
         <w:jc w:val="both"/>
         <w:rPr>
           <w:sz w:val="24"/>
@@ -594,6 +579,85 @@
           <w:lang w:val="en-US"/>
         </w:rPr>
         <w:lastRenderedPageBreak/>
+        <w:t>Commit 4:</w:t>
+      </w:r>
+    </w:p>
+    <w:p>
+      <w:pPr>
+        <w:pStyle w:val="ListParagraph"/>
+        <w:jc w:val="both"/>
+        <w:rPr>
+          <w:sz w:val="24"/>
+          <w:szCs w:val="24"/>
+          <w:lang w:val="en-US"/>
+        </w:rPr>
+      </w:pPr>
+      <w:r>
+        <w:rPr>
+          <w:sz w:val="24"/>
+          <w:szCs w:val="24"/>
+          <w:lang w:val="en-US"/>
+        </w:rPr>
+        <w:t>Prompt(), nested if-else, else if ladder, switch statement</w:t>
+      </w:r>
+    </w:p>
+    <w:p>
+      <w:pPr>
+        <w:pStyle w:val="ListParagraph"/>
+        <w:numPr>
+          <w:ilvl w:val="0"/>
+          <w:numId w:val="2"/>
+        </w:numPr>
+        <w:jc w:val="both"/>
+        <w:rPr>
+          <w:sz w:val="24"/>
+          <w:szCs w:val="24"/>
+          <w:lang w:val="en-US"/>
+        </w:rPr>
+      </w:pPr>
+      <w:r>
+        <w:rPr>
+          <w:sz w:val="24"/>
+          <w:szCs w:val="24"/>
+          <w:lang w:val="en-US"/>
+        </w:rPr>
+        <w:t>JS2.js contains:</w:t>
+      </w:r>
+    </w:p>
+    <w:p>
+      <w:pPr>
+        <w:pStyle w:val="ListParagraph"/>
+        <w:jc w:val="both"/>
+        <w:rPr>
+          <w:sz w:val="24"/>
+          <w:szCs w:val="24"/>
+          <w:lang w:val="en-US"/>
+        </w:rPr>
+      </w:pPr>
+      <w:r>
+        <w:rPr>
+          <w:sz w:val="24"/>
+          <w:szCs w:val="24"/>
+          <w:lang w:val="en-US"/>
+        </w:rPr>
+        <w:t>Commit 4:</w:t>
+      </w:r>
+    </w:p>
+    <w:p>
+      <w:pPr>
+        <w:jc w:val="both"/>
+        <w:rPr>
+          <w:sz w:val="24"/>
+          <w:szCs w:val="24"/>
+          <w:lang w:val="en-US"/>
+        </w:rPr>
+      </w:pPr>
+      <w:r>
+        <w:rPr>
+          <w:sz w:val="24"/>
+          <w:szCs w:val="24"/>
+          <w:lang w:val="en-US"/>
+        </w:rPr>
         <w:t xml:space="preserve"> </w:t>
       </w:r>
     </w:p>
@@ -725,7 +789,7 @@
   <w:abstractNum w:abstractNumId="1" w15:restartNumberingAfterBreak="0">
     <w:nsid w:val="56F82875"/>
     <w:multiLevelType w:val="hybridMultilevel"/>
-    <w:tmpl w:val="A78C1CDE"/>
+    <w:tmpl w:val="1D941F88"/>
     <w:lvl w:ilvl="0" w:tplc="40090001">
       <w:start w:val="1"/>
       <w:numFmt w:val="bullet"/>

</xml_diff>

<commit_message>
Commit 5: Arrays to array concatenation in JS2
</commit_message>
<xml_diff>
--- a/Javascript Handbook.docx
+++ b/Javascript Handbook.docx
@@ -631,7 +631,6 @@
         <w:rPr>
           <w:sz w:val="24"/>
           <w:szCs w:val="24"/>
-          <w:lang w:val="en-US"/>
         </w:rPr>
       </w:pPr>
       <w:r>
@@ -641,6 +640,64 @@
           <w:lang w:val="en-US"/>
         </w:rPr>
         <w:t>Commit 4:</w:t>
+      </w:r>
+      <w:r>
+        <w:rPr>
+          <w:sz w:val="24"/>
+          <w:szCs w:val="24"/>
+        </w:rPr>
+        <w:t xml:space="preserve"> </w:t>
+      </w:r>
+    </w:p>
+    <w:p>
+      <w:pPr>
+        <w:pStyle w:val="ListParagraph"/>
+        <w:jc w:val="both"/>
+        <w:rPr>
+          <w:sz w:val="24"/>
+          <w:szCs w:val="24"/>
+        </w:rPr>
+      </w:pPr>
+      <w:r>
+        <w:rPr>
+          <w:sz w:val="24"/>
+          <w:szCs w:val="24"/>
+        </w:rPr>
+        <w:t>While loop, for loop, scope of  variable using let and var declarations, break, continue, do while loop</w:t>
+      </w:r>
+    </w:p>
+    <w:p>
+      <w:pPr>
+        <w:pStyle w:val="ListParagraph"/>
+        <w:jc w:val="both"/>
+        <w:rPr>
+          <w:sz w:val="24"/>
+          <w:szCs w:val="24"/>
+        </w:rPr>
+      </w:pPr>
+      <w:r>
+        <w:rPr>
+          <w:sz w:val="24"/>
+          <w:szCs w:val="24"/>
+        </w:rPr>
+        <w:t>Commit 5:</w:t>
+      </w:r>
+    </w:p>
+    <w:p>
+      <w:pPr>
+        <w:pStyle w:val="ListParagraph"/>
+        <w:jc w:val="both"/>
+        <w:rPr>
+          <w:sz w:val="24"/>
+          <w:szCs w:val="24"/>
+        </w:rPr>
+      </w:pPr>
+      <w:r>
+        <w:rPr>
+          <w:sz w:val="24"/>
+          <w:szCs w:val="24"/>
+        </w:rPr>
+        <w:t>Arrays, push , pop, shift, unshift, primitive vs reference types, array cloning methods, creating arrays out of already existing arrays with additional items, array concatenation</w:t>
       </w:r>
     </w:p>
     <w:p>

</xml_diff>

<commit_message>
Commit 6: for loop, while loop in array, using const to create array
</commit_message>
<xml_diff>
--- a/Javascript Handbook.docx
+++ b/Javascript Handbook.docx
@@ -698,6 +698,40 @@
           <w:szCs w:val="24"/>
         </w:rPr>
         <w:t>Arrays, push , pop, shift, unshift, primitive vs reference types, array cloning methods, creating arrays out of already existing arrays with additional items, array concatenation</w:t>
+      </w:r>
+    </w:p>
+    <w:p>
+      <w:pPr>
+        <w:pStyle w:val="ListParagraph"/>
+        <w:jc w:val="both"/>
+        <w:rPr>
+          <w:sz w:val="24"/>
+          <w:szCs w:val="24"/>
+        </w:rPr>
+      </w:pPr>
+      <w:r>
+        <w:rPr>
+          <w:sz w:val="24"/>
+          <w:szCs w:val="24"/>
+        </w:rPr>
+        <w:t>Commit 6:</w:t>
+      </w:r>
+    </w:p>
+    <w:p>
+      <w:pPr>
+        <w:pStyle w:val="ListParagraph"/>
+        <w:jc w:val="both"/>
+        <w:rPr>
+          <w:sz w:val="24"/>
+          <w:szCs w:val="24"/>
+        </w:rPr>
+      </w:pPr>
+      <w:r>
+        <w:rPr>
+          <w:sz w:val="24"/>
+          <w:szCs w:val="24"/>
+        </w:rPr>
+        <w:t>For loop in array, using const to create array, while loop in array</w:t>
       </w:r>
     </w:p>
     <w:p>

</xml_diff>

<commit_message>
Commit 8: for in loop(objects iterartion) to spread operator in objects
</commit_message>
<xml_diff>
--- a/Javascript Handbook.docx
+++ b/Javascript Handbook.docx
@@ -733,6 +733,153 @@
         </w:rPr>
         <w:t>For loop in array, using const to create array, while loop in array</w:t>
       </w:r>
+    </w:p>
+    <w:p>
+      <w:pPr>
+        <w:pStyle w:val="ListParagraph"/>
+        <w:jc w:val="both"/>
+        <w:rPr>
+          <w:sz w:val="24"/>
+          <w:szCs w:val="24"/>
+        </w:rPr>
+      </w:pPr>
+      <w:r>
+        <w:rPr>
+          <w:sz w:val="24"/>
+          <w:szCs w:val="24"/>
+        </w:rPr>
+        <w:t>Commit 7:</w:t>
+      </w:r>
+    </w:p>
+    <w:p>
+      <w:pPr>
+        <w:pStyle w:val="ListParagraph"/>
+        <w:jc w:val="both"/>
+        <w:rPr>
+          <w:sz w:val="24"/>
+          <w:szCs w:val="24"/>
+        </w:rPr>
+      </w:pPr>
+      <w:r>
+        <w:rPr>
+          <w:sz w:val="24"/>
+          <w:szCs w:val="24"/>
+        </w:rPr>
+        <w:t>For in loop, for of loop, array destructuring</w:t>
+      </w:r>
+    </w:p>
+    <w:p>
+      <w:pPr>
+        <w:pStyle w:val="ListParagraph"/>
+        <w:numPr>
+          <w:ilvl w:val="0"/>
+          <w:numId w:val="2"/>
+        </w:numPr>
+        <w:jc w:val="both"/>
+        <w:rPr>
+          <w:sz w:val="24"/>
+          <w:szCs w:val="24"/>
+          <w:lang w:val="en-US"/>
+        </w:rPr>
+      </w:pPr>
+      <w:r>
+        <w:rPr>
+          <w:sz w:val="24"/>
+          <w:szCs w:val="24"/>
+          <w:lang w:val="en-US"/>
+        </w:rPr>
+        <w:t>JS</w:t>
+      </w:r>
+      <w:r>
+        <w:rPr>
+          <w:sz w:val="24"/>
+          <w:szCs w:val="24"/>
+          <w:lang w:val="en-US"/>
+        </w:rPr>
+        <w:t>3</w:t>
+      </w:r>
+      <w:r>
+        <w:rPr>
+          <w:sz w:val="24"/>
+          <w:szCs w:val="24"/>
+          <w:lang w:val="en-US"/>
+        </w:rPr>
+        <w:t>.js contains:</w:t>
+      </w:r>
+    </w:p>
+    <w:p>
+      <w:pPr>
+        <w:pStyle w:val="ListParagraph"/>
+        <w:jc w:val="both"/>
+        <w:rPr>
+          <w:sz w:val="24"/>
+          <w:szCs w:val="24"/>
+          <w:lang w:val="en-US"/>
+        </w:rPr>
+      </w:pPr>
+      <w:r>
+        <w:rPr>
+          <w:sz w:val="24"/>
+          <w:szCs w:val="24"/>
+          <w:lang w:val="en-US"/>
+        </w:rPr>
+        <w:t xml:space="preserve">Commit </w:t>
+      </w:r>
+      <w:r>
+        <w:rPr>
+          <w:sz w:val="24"/>
+          <w:szCs w:val="24"/>
+          <w:lang w:val="en-US"/>
+        </w:rPr>
+        <w:t>7</w:t>
+      </w:r>
+      <w:r>
+        <w:rPr>
+          <w:sz w:val="24"/>
+          <w:szCs w:val="24"/>
+          <w:lang w:val="en-US"/>
+        </w:rPr>
+        <w:t>:</w:t>
+      </w:r>
+    </w:p>
+    <w:p>
+      <w:pPr>
+        <w:pStyle w:val="ListParagraph"/>
+        <w:jc w:val="both"/>
+        <w:rPr>
+          <w:sz w:val="24"/>
+          <w:szCs w:val="24"/>
+        </w:rPr>
+      </w:pPr>
+      <w:r>
+        <w:rPr>
+          <w:sz w:val="24"/>
+          <w:szCs w:val="24"/>
+          <w:lang w:val="en-US"/>
+        </w:rPr>
+        <w:t>Object, methods of accessing data in objects, adding a key value pair in object, difference between dot and bracket notation and uses of bracket notation</w:t>
+      </w:r>
+      <w:r>
+        <w:rPr>
+          <w:sz w:val="24"/>
+          <w:szCs w:val="24"/>
+        </w:rPr>
+        <w:t xml:space="preserve"> </w:t>
+      </w:r>
+    </w:p>
+    <w:p>
+      <w:pPr>
+        <w:pStyle w:val="ListParagraph"/>
+        <w:numPr>
+          <w:ilvl w:val="0"/>
+          <w:numId w:val="2"/>
+        </w:numPr>
+        <w:jc w:val="both"/>
+        <w:rPr>
+          <w:sz w:val="24"/>
+          <w:szCs w:val="24"/>
+        </w:rPr>
+      </w:pPr>
     </w:p>
     <w:p>
       <w:pPr>
@@ -880,7 +1027,7 @@
   <w:abstractNum w:abstractNumId="1" w15:restartNumberingAfterBreak="0">
     <w:nsid w:val="56F82875"/>
     <w:multiLevelType w:val="hybridMultilevel"/>
-    <w:tmpl w:val="1D941F88"/>
+    <w:tmpl w:val="4198AEF4"/>
     <w:lvl w:ilvl="0" w:tplc="40090001">
       <w:start w:val="1"/>
       <w:numFmt w:val="bullet"/>

</xml_diff>

<commit_message>
Commit 9: obeject destructuring, objects inside array, nested destructuring
</commit_message>
<xml_diff>
--- a/Javascript Handbook.docx
+++ b/Javascript Handbook.docx
@@ -788,58 +788,26 @@
           <w:szCs w:val="24"/>
           <w:lang w:val="en-US"/>
         </w:rPr>
-        <w:t>JS</w:t>
-      </w:r>
-      <w:r>
-        <w:rPr>
-          <w:sz w:val="24"/>
-          <w:szCs w:val="24"/>
-          <w:lang w:val="en-US"/>
-        </w:rPr>
-        <w:t>3</w:t>
-      </w:r>
-      <w:r>
-        <w:rPr>
-          <w:sz w:val="24"/>
-          <w:szCs w:val="24"/>
-          <w:lang w:val="en-US"/>
-        </w:rPr>
-        <w:t>.js contains:</w:t>
-      </w:r>
-    </w:p>
-    <w:p>
-      <w:pPr>
-        <w:pStyle w:val="ListParagraph"/>
-        <w:jc w:val="both"/>
-        <w:rPr>
-          <w:sz w:val="24"/>
-          <w:szCs w:val="24"/>
-          <w:lang w:val="en-US"/>
-        </w:rPr>
-      </w:pPr>
-      <w:r>
-        <w:rPr>
-          <w:sz w:val="24"/>
-          <w:szCs w:val="24"/>
-          <w:lang w:val="en-US"/>
-        </w:rPr>
-        <w:t xml:space="preserve">Commit </w:t>
-      </w:r>
-      <w:r>
-        <w:rPr>
-          <w:sz w:val="24"/>
-          <w:szCs w:val="24"/>
-          <w:lang w:val="en-US"/>
-        </w:rPr>
-        <w:t>7</w:t>
-      </w:r>
-      <w:r>
-        <w:rPr>
-          <w:sz w:val="24"/>
-          <w:szCs w:val="24"/>
-          <w:lang w:val="en-US"/>
-        </w:rPr>
-        <w:t>:</w:t>
+        <w:t>JS3.js contains:</w:t>
+      </w:r>
+    </w:p>
+    <w:p>
+      <w:pPr>
+        <w:pStyle w:val="ListParagraph"/>
+        <w:jc w:val="both"/>
+        <w:rPr>
+          <w:sz w:val="24"/>
+          <w:szCs w:val="24"/>
+          <w:lang w:val="en-US"/>
+        </w:rPr>
+      </w:pPr>
+      <w:r>
+        <w:rPr>
+          <w:sz w:val="24"/>
+          <w:szCs w:val="24"/>
+          <w:lang w:val="en-US"/>
+        </w:rPr>
+        <w:t>Commit 7:</w:t>
       </w:r>
     </w:p>
     <w:p>
@@ -865,6 +833,74 @@
           <w:szCs w:val="24"/>
         </w:rPr>
         <w:t xml:space="preserve"> </w:t>
+      </w:r>
+    </w:p>
+    <w:p>
+      <w:pPr>
+        <w:pStyle w:val="ListParagraph"/>
+        <w:jc w:val="both"/>
+        <w:rPr>
+          <w:sz w:val="24"/>
+          <w:szCs w:val="24"/>
+        </w:rPr>
+      </w:pPr>
+      <w:r>
+        <w:rPr>
+          <w:sz w:val="24"/>
+          <w:szCs w:val="24"/>
+        </w:rPr>
+        <w:t>Commit 8:</w:t>
+      </w:r>
+    </w:p>
+    <w:p>
+      <w:pPr>
+        <w:pStyle w:val="ListParagraph"/>
+        <w:jc w:val="both"/>
+        <w:rPr>
+          <w:sz w:val="24"/>
+          <w:szCs w:val="24"/>
+        </w:rPr>
+      </w:pPr>
+      <w:r>
+        <w:rPr>
+          <w:sz w:val="24"/>
+          <w:szCs w:val="24"/>
+        </w:rPr>
+        <w:t>Iterating object using for in loop, Object.keys(), computed properties, spread operator in objects.</w:t>
+      </w:r>
+    </w:p>
+    <w:p>
+      <w:pPr>
+        <w:pStyle w:val="ListParagraph"/>
+        <w:jc w:val="both"/>
+        <w:rPr>
+          <w:sz w:val="24"/>
+          <w:szCs w:val="24"/>
+        </w:rPr>
+      </w:pPr>
+      <w:r>
+        <w:rPr>
+          <w:sz w:val="24"/>
+          <w:szCs w:val="24"/>
+        </w:rPr>
+        <w:t>Commit 9:</w:t>
+      </w:r>
+    </w:p>
+    <w:p>
+      <w:pPr>
+        <w:pStyle w:val="ListParagraph"/>
+        <w:jc w:val="both"/>
+        <w:rPr>
+          <w:sz w:val="24"/>
+          <w:szCs w:val="24"/>
+        </w:rPr>
+      </w:pPr>
+      <w:r>
+        <w:rPr>
+          <w:sz w:val="24"/>
+          <w:szCs w:val="24"/>
+        </w:rPr>
+        <w:t>Object destructuring, objects inside array, nested destructuring</w:t>
       </w:r>
     </w:p>
     <w:p>

</xml_diff>

<commit_message>
Commit 11: JS4 - default parameters to functions returning functions
</commit_message>
<xml_diff>
--- a/Javascript Handbook.docx
+++ b/Javascript Handbook.docx
@@ -901,6 +901,112 @@
           <w:szCs w:val="24"/>
         </w:rPr>
         <w:t>Object destructuring, objects inside array, nested destructuring</w:t>
+      </w:r>
+    </w:p>
+    <w:p>
+      <w:pPr>
+        <w:pStyle w:val="ListParagraph"/>
+        <w:jc w:val="both"/>
+        <w:rPr>
+          <w:sz w:val="24"/>
+          <w:szCs w:val="24"/>
+        </w:rPr>
+      </w:pPr>
+      <w:r>
+        <w:rPr>
+          <w:sz w:val="24"/>
+          <w:szCs w:val="24"/>
+        </w:rPr>
+        <w:t>Commit 10:</w:t>
+      </w:r>
+    </w:p>
+    <w:p>
+      <w:pPr>
+        <w:pStyle w:val="ListParagraph"/>
+        <w:jc w:val="both"/>
+        <w:rPr>
+          <w:sz w:val="24"/>
+          <w:szCs w:val="24"/>
+        </w:rPr>
+      </w:pPr>
+      <w:r>
+        <w:rPr>
+          <w:sz w:val="24"/>
+          <w:szCs w:val="24"/>
+        </w:rPr>
+        <w:t>Arrow functions, hoisting, nested functions, lexical scope, block scope vs function scope</w:t>
+      </w:r>
+    </w:p>
+    <w:p>
+      <w:pPr>
+        <w:pStyle w:val="ListParagraph"/>
+        <w:jc w:val="both"/>
+        <w:rPr>
+          <w:sz w:val="24"/>
+          <w:szCs w:val="24"/>
+        </w:rPr>
+      </w:pPr>
+      <w:r>
+        <w:rPr>
+          <w:sz w:val="24"/>
+          <w:szCs w:val="24"/>
+        </w:rPr>
+        <w:t>Commit 11:</w:t>
+      </w:r>
+    </w:p>
+    <w:p>
+      <w:pPr>
+        <w:pStyle w:val="ListParagraph"/>
+        <w:jc w:val="both"/>
+        <w:rPr>
+          <w:sz w:val="24"/>
+          <w:szCs w:val="24"/>
+        </w:rPr>
+      </w:pPr>
+      <w:r>
+        <w:rPr>
+          <w:sz w:val="24"/>
+          <w:szCs w:val="24"/>
+        </w:rPr>
+        <w:t>Default parameters, rest parameters, parameter destructuring, callback functions, functions returning functions</w:t>
+      </w:r>
+    </w:p>
+    <w:p>
+      <w:pPr>
+        <w:pStyle w:val="ListParagraph"/>
+        <w:numPr>
+          <w:ilvl w:val="0"/>
+          <w:numId w:val="2"/>
+        </w:numPr>
+        <w:jc w:val="both"/>
+        <w:rPr>
+          <w:sz w:val="24"/>
+          <w:szCs w:val="24"/>
+        </w:rPr>
+      </w:pPr>
+      <w:r>
+        <w:rPr>
+          <w:sz w:val="24"/>
+          <w:szCs w:val="24"/>
+        </w:rPr>
+        <w:t>JS5.js contains:</w:t>
+      </w:r>
+    </w:p>
+    <w:p>
+      <w:pPr>
+        <w:pStyle w:val="ListParagraph"/>
+        <w:jc w:val="both"/>
+        <w:rPr>
+          <w:sz w:val="24"/>
+          <w:szCs w:val="24"/>
+        </w:rPr>
+      </w:pPr>
+      <w:r>
+        <w:rPr>
+          <w:sz w:val="24"/>
+          <w:szCs w:val="24"/>
+        </w:rPr>
+        <w:t>Commit 12:</w:t>
       </w:r>
     </w:p>
     <w:p>

</xml_diff>

<commit_message>
Commit 12: JS5 - forEach() to reduce()
</commit_message>
<xml_diff>
--- a/Javascript Handbook.docx
+++ b/Javascript Handbook.docx
@@ -76,7 +76,25 @@
           <w:szCs w:val="24"/>
           <w:lang w:val="en-US"/>
         </w:rPr>
-        <w:t>1995 by Brendan Eich for making websites at the Netscape navigator browser interactive. It was initially named mocha but associating its name with then popular language Java made it more popular. Although Java and Javascript are very different.</w:t>
+        <w:t xml:space="preserve">1995 by Brendan </w:t>
+      </w:r>
+      <w:proofErr w:type="spellStart"/>
+      <w:r>
+        <w:rPr>
+          <w:sz w:val="24"/>
+          <w:szCs w:val="24"/>
+          <w:lang w:val="en-US"/>
+        </w:rPr>
+        <w:t>Eich</w:t>
+      </w:r>
+      <w:proofErr w:type="spellEnd"/>
+      <w:r>
+        <w:rPr>
+          <w:sz w:val="24"/>
+          <w:szCs w:val="24"/>
+          <w:lang w:val="en-US"/>
+        </w:rPr>
+        <w:t xml:space="preserve"> for making websites at the Netscape navigator browser interactive. It was initially named mocha but associating its name with then popular language Java made it more popular. Although Java and Javascript are very different.</w:t>
       </w:r>
     </w:p>
     <w:p>
@@ -310,7 +328,25 @@
           <w:szCs w:val="24"/>
           <w:lang w:val="en-US"/>
         </w:rPr>
-        <w:t xml:space="preserve">JavaScript is not forward compatible, which means you cannot use latest commands if your browser is not updated. However tools like Babel can be used that transpile the new commands into older ones that can run </w:t>
+        <w:t xml:space="preserve">JavaScript is not forward compatible, which means you cannot use latest commands if your browser is not updated. However tools like Babel can be used that </w:t>
+      </w:r>
+      <w:proofErr w:type="spellStart"/>
+      <w:r>
+        <w:rPr>
+          <w:sz w:val="24"/>
+          <w:szCs w:val="24"/>
+          <w:lang w:val="en-US"/>
+        </w:rPr>
+        <w:t>transpile</w:t>
+      </w:r>
+      <w:proofErr w:type="spellEnd"/>
+      <w:r>
+        <w:rPr>
+          <w:sz w:val="24"/>
+          <w:szCs w:val="24"/>
+          <w:lang w:val="en-US"/>
+        </w:rPr>
+        <w:t xml:space="preserve"> the new commands into older ones that can run </w:t>
       </w:r>
       <w:r>
         <w:rPr>
@@ -449,16 +485,62 @@
           <w:szCs w:val="24"/>
           <w:lang w:val="en-US"/>
         </w:rPr>
-        <w:t xml:space="preserve"> string methods like trim, toUpperCase, toLowerCase, string slicing</w:t>
-      </w:r>
-      <w:r>
-        <w:rPr>
-          <w:sz w:val="24"/>
-          <w:szCs w:val="24"/>
-          <w:lang w:val="en-US"/>
-        </w:rPr>
-        <w:t>, list of primitive datatypes, typeof</w:t>
-      </w:r>
+        <w:t xml:space="preserve"> string methods like trim, </w:t>
+      </w:r>
+      <w:proofErr w:type="spellStart"/>
+      <w:r>
+        <w:rPr>
+          <w:sz w:val="24"/>
+          <w:szCs w:val="24"/>
+          <w:lang w:val="en-US"/>
+        </w:rPr>
+        <w:t>toUpperCase</w:t>
+      </w:r>
+      <w:proofErr w:type="spellEnd"/>
+      <w:r>
+        <w:rPr>
+          <w:sz w:val="24"/>
+          <w:szCs w:val="24"/>
+          <w:lang w:val="en-US"/>
+        </w:rPr>
+        <w:t xml:space="preserve">, </w:t>
+      </w:r>
+      <w:proofErr w:type="spellStart"/>
+      <w:r>
+        <w:rPr>
+          <w:sz w:val="24"/>
+          <w:szCs w:val="24"/>
+          <w:lang w:val="en-US"/>
+        </w:rPr>
+        <w:t>toLowerCase</w:t>
+      </w:r>
+      <w:proofErr w:type="spellEnd"/>
+      <w:r>
+        <w:rPr>
+          <w:sz w:val="24"/>
+          <w:szCs w:val="24"/>
+          <w:lang w:val="en-US"/>
+        </w:rPr>
+        <w:t>, string slicing</w:t>
+      </w:r>
+      <w:r>
+        <w:rPr>
+          <w:sz w:val="24"/>
+          <w:szCs w:val="24"/>
+          <w:lang w:val="en-US"/>
+        </w:rPr>
+        <w:t xml:space="preserve">, list of primitive datatypes, </w:t>
+      </w:r>
+      <w:proofErr w:type="spellStart"/>
+      <w:r>
+        <w:rPr>
+          <w:sz w:val="24"/>
+          <w:szCs w:val="24"/>
+          <w:lang w:val="en-US"/>
+        </w:rPr>
+        <w:t>typeof</w:t>
+      </w:r>
+      <w:proofErr w:type="spellEnd"/>
       <w:r>
         <w:rPr>
           <w:sz w:val="24"/>
@@ -551,15 +633,51 @@
           <w:szCs w:val="24"/>
           <w:lang w:val="en-US"/>
         </w:rPr>
-        <w:t>, Boolean datatypes, comparision operators</w:t>
-      </w:r>
-      <w:r>
-        <w:rPr>
-          <w:sz w:val="24"/>
-          <w:szCs w:val="24"/>
-          <w:lang w:val="en-US"/>
-        </w:rPr>
-        <w:t>, if else, truthy and falsy values, ternary operator, &amp;&amp;, || operators</w:t>
+        <w:t xml:space="preserve">, Boolean datatypes, </w:t>
+      </w:r>
+      <w:proofErr w:type="spellStart"/>
+      <w:r>
+        <w:rPr>
+          <w:sz w:val="24"/>
+          <w:szCs w:val="24"/>
+          <w:lang w:val="en-US"/>
+        </w:rPr>
+        <w:t>comparision</w:t>
+      </w:r>
+      <w:proofErr w:type="spellEnd"/>
+      <w:r>
+        <w:rPr>
+          <w:sz w:val="24"/>
+          <w:szCs w:val="24"/>
+          <w:lang w:val="en-US"/>
+        </w:rPr>
+        <w:t xml:space="preserve"> operators</w:t>
+      </w:r>
+      <w:r>
+        <w:rPr>
+          <w:sz w:val="24"/>
+          <w:szCs w:val="24"/>
+          <w:lang w:val="en-US"/>
+        </w:rPr>
+        <w:t xml:space="preserve">, if else, truthy and </w:t>
+      </w:r>
+      <w:proofErr w:type="spellStart"/>
+      <w:r>
+        <w:rPr>
+          <w:sz w:val="24"/>
+          <w:szCs w:val="24"/>
+          <w:lang w:val="en-US"/>
+        </w:rPr>
+        <w:t>falsy</w:t>
+      </w:r>
+      <w:proofErr w:type="spellEnd"/>
+      <w:r>
+        <w:rPr>
+          <w:sz w:val="24"/>
+          <w:szCs w:val="24"/>
+          <w:lang w:val="en-US"/>
+        </w:rPr>
+        <w:t xml:space="preserve"> values, ternary operator, &amp;&amp;, || operators</w:t>
       </w:r>
     </w:p>
     <w:p>
@@ -731,7 +849,23 @@
           <w:sz w:val="24"/>
           <w:szCs w:val="24"/>
         </w:rPr>
-        <w:t>For loop in array, using const to create array, while loop in array</w:t>
+        <w:t xml:space="preserve">For loop in array, using </w:t>
+      </w:r>
+      <w:proofErr w:type="spellStart"/>
+      <w:r>
+        <w:rPr>
+          <w:sz w:val="24"/>
+          <w:szCs w:val="24"/>
+        </w:rPr>
+        <w:t>const</w:t>
+      </w:r>
+      <w:proofErr w:type="spellEnd"/>
+      <w:r>
+        <w:rPr>
+          <w:sz w:val="24"/>
+          <w:szCs w:val="24"/>
+        </w:rPr>
+        <w:t xml:space="preserve"> to create array, while loop in array</w:t>
       </w:r>
     </w:p>
     <w:p>
@@ -765,8 +899,17 @@
           <w:sz w:val="24"/>
           <w:szCs w:val="24"/>
         </w:rPr>
-        <w:t>For in loop, for of loop, array destructuring</w:t>
-      </w:r>
+        <w:t xml:space="preserve">For in loop, for of loop, array </w:t>
+      </w:r>
+      <w:proofErr w:type="spellStart"/>
+      <w:r>
+        <w:rPr>
+          <w:sz w:val="24"/>
+          <w:szCs w:val="24"/>
+        </w:rPr>
+        <w:t>destructuring</w:t>
+      </w:r>
+      <w:proofErr w:type="spellEnd"/>
     </w:p>
     <w:p>
       <w:pPr>
@@ -866,7 +1009,23 @@
           <w:sz w:val="24"/>
           <w:szCs w:val="24"/>
         </w:rPr>
-        <w:t>Iterating object using for in loop, Object.keys(), computed properties, spread operator in objects.</w:t>
+        <w:t xml:space="preserve">Iterating object using for in loop, </w:t>
+      </w:r>
+      <w:proofErr w:type="spellStart"/>
+      <w:r>
+        <w:rPr>
+          <w:sz w:val="24"/>
+          <w:szCs w:val="24"/>
+        </w:rPr>
+        <w:t>Object.keys</w:t>
+      </w:r>
+      <w:proofErr w:type="spellEnd"/>
+      <w:r>
+        <w:rPr>
+          <w:sz w:val="24"/>
+          <w:szCs w:val="24"/>
+        </w:rPr>
+        <w:t>(), computed properties, spread operator in objects.</w:t>
       </w:r>
     </w:p>
     <w:p>
@@ -900,8 +1059,33 @@
           <w:sz w:val="24"/>
           <w:szCs w:val="24"/>
         </w:rPr>
-        <w:t>Object destructuring, objects inside array, nested destructuring</w:t>
-      </w:r>
+        <w:t xml:space="preserve">Object </w:t>
+      </w:r>
+      <w:proofErr w:type="spellStart"/>
+      <w:r>
+        <w:rPr>
+          <w:sz w:val="24"/>
+          <w:szCs w:val="24"/>
+        </w:rPr>
+        <w:t>destructuring</w:t>
+      </w:r>
+      <w:proofErr w:type="spellEnd"/>
+      <w:r>
+        <w:rPr>
+          <w:sz w:val="24"/>
+          <w:szCs w:val="24"/>
+        </w:rPr>
+        <w:t xml:space="preserve">, objects inside array, nested </w:t>
+      </w:r>
+      <w:proofErr w:type="spellStart"/>
+      <w:r>
+        <w:rPr>
+          <w:sz w:val="24"/>
+          <w:szCs w:val="24"/>
+        </w:rPr>
+        <w:t>destructuring</w:t>
+      </w:r>
+      <w:proofErr w:type="spellEnd"/>
     </w:p>
     <w:p>
       <w:pPr>
@@ -968,7 +1152,23 @@
           <w:sz w:val="24"/>
           <w:szCs w:val="24"/>
         </w:rPr>
-        <w:t>Default parameters, rest parameters, parameter destructuring, callback functions, functions returning functions</w:t>
+        <w:t xml:space="preserve">Default parameters, rest parameters, parameter </w:t>
+      </w:r>
+      <w:proofErr w:type="spellStart"/>
+      <w:r>
+        <w:rPr>
+          <w:sz w:val="24"/>
+          <w:szCs w:val="24"/>
+        </w:rPr>
+        <w:t>destructuring</w:t>
+      </w:r>
+      <w:proofErr w:type="spellEnd"/>
+      <w:r>
+        <w:rPr>
+          <w:sz w:val="24"/>
+          <w:szCs w:val="24"/>
+        </w:rPr>
+        <w:t>, callback functions, functions returning functions</w:t>
       </w:r>
     </w:p>
     <w:p>
@@ -1007,6 +1207,46 @@
           <w:szCs w:val="24"/>
         </w:rPr>
         <w:t>Commit 12:</w:t>
+      </w:r>
+      <w:r>
+        <w:rPr>
+          <w:sz w:val="24"/>
+          <w:szCs w:val="24"/>
+        </w:rPr>
+        <w:t xml:space="preserve"> </w:t>
+      </w:r>
+    </w:p>
+    <w:p>
+      <w:pPr>
+        <w:pStyle w:val="ListParagraph"/>
+        <w:jc w:val="both"/>
+        <w:rPr>
+          <w:sz w:val="24"/>
+          <w:szCs w:val="24"/>
+        </w:rPr>
+      </w:pPr>
+      <w:r>
+        <w:rPr>
+          <w:sz w:val="24"/>
+          <w:szCs w:val="24"/>
+        </w:rPr>
+        <w:t xml:space="preserve">Array methods - </w:t>
+      </w:r>
+      <w:proofErr w:type="spellStart"/>
+      <w:r>
+        <w:rPr>
+          <w:sz w:val="24"/>
+          <w:szCs w:val="24"/>
+        </w:rPr>
+        <w:t>forEach</w:t>
+      </w:r>
+      <w:proofErr w:type="spellEnd"/>
+      <w:r>
+        <w:rPr>
+          <w:sz w:val="24"/>
+          <w:szCs w:val="24"/>
+        </w:rPr>
+        <w:t>(), map(), filter(), reduce()</w:t>
       </w:r>
     </w:p>
     <w:p>

</xml_diff>

<commit_message>
Commit 13: JS5 - sort() to splice()
</commit_message>
<xml_diff>
--- a/Javascript Handbook.docx
+++ b/Javascript Handbook.docx
@@ -1247,6 +1247,61 @@
           <w:szCs w:val="24"/>
         </w:rPr>
         <w:t>(), map(), filter(), reduce()</w:t>
+      </w:r>
+    </w:p>
+    <w:p>
+      <w:pPr>
+        <w:pStyle w:val="ListParagraph"/>
+        <w:jc w:val="both"/>
+        <w:rPr>
+          <w:sz w:val="24"/>
+          <w:szCs w:val="24"/>
+        </w:rPr>
+      </w:pPr>
+      <w:r>
+        <w:rPr>
+          <w:sz w:val="24"/>
+          <w:szCs w:val="24"/>
+        </w:rPr>
+        <w:t>Commit 13:</w:t>
+      </w:r>
+    </w:p>
+    <w:p>
+      <w:pPr>
+        <w:pStyle w:val="ListParagraph"/>
+        <w:jc w:val="both"/>
+        <w:rPr>
+          <w:sz w:val="24"/>
+          <w:szCs w:val="24"/>
+        </w:rPr>
+      </w:pPr>
+      <w:r>
+        <w:rPr>
+          <w:sz w:val="24"/>
+          <w:szCs w:val="24"/>
+        </w:rPr>
+        <w:t xml:space="preserve">Array methods </w:t>
+      </w:r>
+      <w:r>
+        <w:rPr>
+          <w:sz w:val="24"/>
+          <w:szCs w:val="24"/>
+        </w:rPr>
+        <w:t>–</w:t>
+      </w:r>
+      <w:r>
+        <w:rPr>
+          <w:sz w:val="24"/>
+          <w:szCs w:val="24"/>
+        </w:rPr>
+        <w:t xml:space="preserve"> </w:t>
+      </w:r>
+      <w:r>
+        <w:rPr>
+          <w:sz w:val="24"/>
+          <w:szCs w:val="24"/>
+        </w:rPr>
+        <w:t>sort(), find(), every(), some(), fill(), splice()</w:t>
       </w:r>
     </w:p>
     <w:p>

</xml_diff>

<commit_message>
Commit 14: JS6 - sets to map iterator
</commit_message>
<xml_diff>
--- a/Javascript Handbook.docx
+++ b/Javascript Handbook.docx
@@ -76,25 +76,7 @@
           <w:szCs w:val="24"/>
           <w:lang w:val="en-US"/>
         </w:rPr>
-        <w:t xml:space="preserve">1995 by Brendan </w:t>
-      </w:r>
-      <w:proofErr w:type="spellStart"/>
-      <w:r>
-        <w:rPr>
-          <w:sz w:val="24"/>
-          <w:szCs w:val="24"/>
-          <w:lang w:val="en-US"/>
-        </w:rPr>
-        <w:t>Eich</w:t>
-      </w:r>
-      <w:proofErr w:type="spellEnd"/>
-      <w:r>
-        <w:rPr>
-          <w:sz w:val="24"/>
-          <w:szCs w:val="24"/>
-          <w:lang w:val="en-US"/>
-        </w:rPr>
-        <w:t xml:space="preserve"> for making websites at the Netscape navigator browser interactive. It was initially named mocha but associating its name with then popular language Java made it more popular. Although Java and Javascript are very different.</w:t>
+        <w:t>1995 by Brendan Eich for making websites at the Netscape navigator browser interactive. It was initially named mocha but associating its name with then popular language Java made it more popular. Although Java and Javascript are very different.</w:t>
       </w:r>
     </w:p>
     <w:p>
@@ -328,25 +310,7 @@
           <w:szCs w:val="24"/>
           <w:lang w:val="en-US"/>
         </w:rPr>
-        <w:t xml:space="preserve">JavaScript is not forward compatible, which means you cannot use latest commands if your browser is not updated. However tools like Babel can be used that </w:t>
-      </w:r>
-      <w:proofErr w:type="spellStart"/>
-      <w:r>
-        <w:rPr>
-          <w:sz w:val="24"/>
-          <w:szCs w:val="24"/>
-          <w:lang w:val="en-US"/>
-        </w:rPr>
-        <w:t>transpile</w:t>
-      </w:r>
-      <w:proofErr w:type="spellEnd"/>
-      <w:r>
-        <w:rPr>
-          <w:sz w:val="24"/>
-          <w:szCs w:val="24"/>
-          <w:lang w:val="en-US"/>
-        </w:rPr>
-        <w:t xml:space="preserve"> the new commands into older ones that can run </w:t>
+        <w:t xml:space="preserve">JavaScript is not forward compatible, which means you cannot use latest commands if your browser is not updated. However tools like Babel can be used that transpile the new commands into older ones that can run </w:t>
       </w:r>
       <w:r>
         <w:rPr>
@@ -485,62 +449,16 @@
           <w:szCs w:val="24"/>
           <w:lang w:val="en-US"/>
         </w:rPr>
-        <w:t xml:space="preserve"> string methods like trim, </w:t>
-      </w:r>
-      <w:proofErr w:type="spellStart"/>
-      <w:r>
-        <w:rPr>
-          <w:sz w:val="24"/>
-          <w:szCs w:val="24"/>
-          <w:lang w:val="en-US"/>
-        </w:rPr>
-        <w:t>toUpperCase</w:t>
-      </w:r>
-      <w:proofErr w:type="spellEnd"/>
-      <w:r>
-        <w:rPr>
-          <w:sz w:val="24"/>
-          <w:szCs w:val="24"/>
-          <w:lang w:val="en-US"/>
-        </w:rPr>
-        <w:t xml:space="preserve">, </w:t>
-      </w:r>
-      <w:proofErr w:type="spellStart"/>
-      <w:r>
-        <w:rPr>
-          <w:sz w:val="24"/>
-          <w:szCs w:val="24"/>
-          <w:lang w:val="en-US"/>
-        </w:rPr>
-        <w:t>toLowerCase</w:t>
-      </w:r>
-      <w:proofErr w:type="spellEnd"/>
-      <w:r>
-        <w:rPr>
-          <w:sz w:val="24"/>
-          <w:szCs w:val="24"/>
-          <w:lang w:val="en-US"/>
-        </w:rPr>
-        <w:t>, string slicing</w:t>
-      </w:r>
-      <w:r>
-        <w:rPr>
-          <w:sz w:val="24"/>
-          <w:szCs w:val="24"/>
-          <w:lang w:val="en-US"/>
-        </w:rPr>
-        <w:t xml:space="preserve">, list of primitive datatypes, </w:t>
-      </w:r>
-      <w:proofErr w:type="spellStart"/>
-      <w:r>
-        <w:rPr>
-          <w:sz w:val="24"/>
-          <w:szCs w:val="24"/>
-          <w:lang w:val="en-US"/>
-        </w:rPr>
-        <w:t>typeof</w:t>
-      </w:r>
-      <w:proofErr w:type="spellEnd"/>
+        <w:t xml:space="preserve"> string methods like trim, toUpperCase, toLowerCase, string slicing</w:t>
+      </w:r>
+      <w:r>
+        <w:rPr>
+          <w:sz w:val="24"/>
+          <w:szCs w:val="24"/>
+          <w:lang w:val="en-US"/>
+        </w:rPr>
+        <w:t>, list of primitive datatypes, typeof</w:t>
+      </w:r>
       <w:r>
         <w:rPr>
           <w:sz w:val="24"/>
@@ -633,51 +551,15 @@
           <w:szCs w:val="24"/>
           <w:lang w:val="en-US"/>
         </w:rPr>
-        <w:t xml:space="preserve">, Boolean datatypes, </w:t>
-      </w:r>
-      <w:proofErr w:type="spellStart"/>
-      <w:r>
-        <w:rPr>
-          <w:sz w:val="24"/>
-          <w:szCs w:val="24"/>
-          <w:lang w:val="en-US"/>
-        </w:rPr>
-        <w:t>comparision</w:t>
-      </w:r>
-      <w:proofErr w:type="spellEnd"/>
-      <w:r>
-        <w:rPr>
-          <w:sz w:val="24"/>
-          <w:szCs w:val="24"/>
-          <w:lang w:val="en-US"/>
-        </w:rPr>
-        <w:t xml:space="preserve"> operators</w:t>
-      </w:r>
-      <w:r>
-        <w:rPr>
-          <w:sz w:val="24"/>
-          <w:szCs w:val="24"/>
-          <w:lang w:val="en-US"/>
-        </w:rPr>
-        <w:t xml:space="preserve">, if else, truthy and </w:t>
-      </w:r>
-      <w:proofErr w:type="spellStart"/>
-      <w:r>
-        <w:rPr>
-          <w:sz w:val="24"/>
-          <w:szCs w:val="24"/>
-          <w:lang w:val="en-US"/>
-        </w:rPr>
-        <w:t>falsy</w:t>
-      </w:r>
-      <w:proofErr w:type="spellEnd"/>
-      <w:r>
-        <w:rPr>
-          <w:sz w:val="24"/>
-          <w:szCs w:val="24"/>
-          <w:lang w:val="en-US"/>
-        </w:rPr>
-        <w:t xml:space="preserve"> values, ternary operator, &amp;&amp;, || operators</w:t>
+        <w:t>, Boolean datatypes, comparision operators</w:t>
+      </w:r>
+      <w:r>
+        <w:rPr>
+          <w:sz w:val="24"/>
+          <w:szCs w:val="24"/>
+          <w:lang w:val="en-US"/>
+        </w:rPr>
+        <w:t>, if else, truthy and falsy values, ternary operator, &amp;&amp;, || operators</w:t>
       </w:r>
     </w:p>
     <w:p>
@@ -849,23 +731,7 @@
           <w:sz w:val="24"/>
           <w:szCs w:val="24"/>
         </w:rPr>
-        <w:t xml:space="preserve">For loop in array, using </w:t>
-      </w:r>
-      <w:proofErr w:type="spellStart"/>
-      <w:r>
-        <w:rPr>
-          <w:sz w:val="24"/>
-          <w:szCs w:val="24"/>
-        </w:rPr>
-        <w:t>const</w:t>
-      </w:r>
-      <w:proofErr w:type="spellEnd"/>
-      <w:r>
-        <w:rPr>
-          <w:sz w:val="24"/>
-          <w:szCs w:val="24"/>
-        </w:rPr>
-        <w:t xml:space="preserve"> to create array, while loop in array</w:t>
+        <w:t>For loop in array, using const to create array, while loop in array</w:t>
       </w:r>
     </w:p>
     <w:p>
@@ -899,17 +765,8 @@
           <w:sz w:val="24"/>
           <w:szCs w:val="24"/>
         </w:rPr>
-        <w:t xml:space="preserve">For in loop, for of loop, array </w:t>
-      </w:r>
-      <w:proofErr w:type="spellStart"/>
-      <w:r>
-        <w:rPr>
-          <w:sz w:val="24"/>
-          <w:szCs w:val="24"/>
-        </w:rPr>
-        <w:t>destructuring</w:t>
-      </w:r>
-      <w:proofErr w:type="spellEnd"/>
+        <w:t>For in loop, for of loop, array destructuring</w:t>
+      </w:r>
     </w:p>
     <w:p>
       <w:pPr>
@@ -1009,23 +866,7 @@
           <w:sz w:val="24"/>
           <w:szCs w:val="24"/>
         </w:rPr>
-        <w:t xml:space="preserve">Iterating object using for in loop, </w:t>
-      </w:r>
-      <w:proofErr w:type="spellStart"/>
-      <w:r>
-        <w:rPr>
-          <w:sz w:val="24"/>
-          <w:szCs w:val="24"/>
-        </w:rPr>
-        <w:t>Object.keys</w:t>
-      </w:r>
-      <w:proofErr w:type="spellEnd"/>
-      <w:r>
-        <w:rPr>
-          <w:sz w:val="24"/>
-          <w:szCs w:val="24"/>
-        </w:rPr>
-        <w:t>(), computed properties, spread operator in objects.</w:t>
+        <w:t>Iterating object using for in loop, Object.keys(), computed properties, spread operator in objects.</w:t>
       </w:r>
     </w:p>
     <w:p>
@@ -1059,33 +900,8 @@
           <w:sz w:val="24"/>
           <w:szCs w:val="24"/>
         </w:rPr>
-        <w:t xml:space="preserve">Object </w:t>
-      </w:r>
-      <w:proofErr w:type="spellStart"/>
-      <w:r>
-        <w:rPr>
-          <w:sz w:val="24"/>
-          <w:szCs w:val="24"/>
-        </w:rPr>
-        <w:t>destructuring</w:t>
-      </w:r>
-      <w:proofErr w:type="spellEnd"/>
-      <w:r>
-        <w:rPr>
-          <w:sz w:val="24"/>
-          <w:szCs w:val="24"/>
-        </w:rPr>
-        <w:t xml:space="preserve">, objects inside array, nested </w:t>
-      </w:r>
-      <w:proofErr w:type="spellStart"/>
-      <w:r>
-        <w:rPr>
-          <w:sz w:val="24"/>
-          <w:szCs w:val="24"/>
-        </w:rPr>
-        <w:t>destructuring</w:t>
-      </w:r>
-      <w:proofErr w:type="spellEnd"/>
+        <w:t>Object destructuring, objects inside array, nested destructuring</w:t>
+      </w:r>
     </w:p>
     <w:p>
       <w:pPr>
@@ -1152,23 +968,7 @@
           <w:sz w:val="24"/>
           <w:szCs w:val="24"/>
         </w:rPr>
-        <w:t xml:space="preserve">Default parameters, rest parameters, parameter </w:t>
-      </w:r>
-      <w:proofErr w:type="spellStart"/>
-      <w:r>
-        <w:rPr>
-          <w:sz w:val="24"/>
-          <w:szCs w:val="24"/>
-        </w:rPr>
-        <w:t>destructuring</w:t>
-      </w:r>
-      <w:proofErr w:type="spellEnd"/>
-      <w:r>
-        <w:rPr>
-          <w:sz w:val="24"/>
-          <w:szCs w:val="24"/>
-        </w:rPr>
-        <w:t>, callback functions, functions returning functions</w:t>
+        <w:t>Default parameters, rest parameters, parameter destructuring, callback functions, functions returning functions</w:t>
       </w:r>
     </w:p>
     <w:p>
@@ -1230,23 +1030,7 @@
           <w:sz w:val="24"/>
           <w:szCs w:val="24"/>
         </w:rPr>
-        <w:t xml:space="preserve">Array methods - </w:t>
-      </w:r>
-      <w:proofErr w:type="spellStart"/>
-      <w:r>
-        <w:rPr>
-          <w:sz w:val="24"/>
-          <w:szCs w:val="24"/>
-        </w:rPr>
-        <w:t>forEach</w:t>
-      </w:r>
-      <w:proofErr w:type="spellEnd"/>
-      <w:r>
-        <w:rPr>
-          <w:sz w:val="24"/>
-          <w:szCs w:val="24"/>
-        </w:rPr>
-        <w:t>(), map(), filter(), reduce()</w:t>
+        <w:t>Array methods - forEach(), map(), filter(), reduce()</w:t>
       </w:r>
     </w:p>
     <w:p>
@@ -1280,28 +1064,62 @@
           <w:sz w:val="24"/>
           <w:szCs w:val="24"/>
         </w:rPr>
-        <w:t xml:space="preserve">Array methods </w:t>
-      </w:r>
-      <w:r>
-        <w:rPr>
-          <w:sz w:val="24"/>
-          <w:szCs w:val="24"/>
-        </w:rPr>
-        <w:t>–</w:t>
-      </w:r>
-      <w:r>
-        <w:rPr>
-          <w:sz w:val="24"/>
-          <w:szCs w:val="24"/>
-        </w:rPr>
-        <w:t xml:space="preserve"> </w:t>
-      </w:r>
-      <w:r>
-        <w:rPr>
-          <w:sz w:val="24"/>
-          <w:szCs w:val="24"/>
-        </w:rPr>
-        <w:t>sort(), find(), every(), some(), fill(), splice()</w:t>
+        <w:t>Array methods – sort(), find(), every(), some(), fill(), splice()</w:t>
+      </w:r>
+    </w:p>
+    <w:p>
+      <w:pPr>
+        <w:pStyle w:val="ListParagraph"/>
+        <w:numPr>
+          <w:ilvl w:val="0"/>
+          <w:numId w:val="2"/>
+        </w:numPr>
+        <w:jc w:val="both"/>
+        <w:rPr>
+          <w:sz w:val="24"/>
+          <w:szCs w:val="24"/>
+        </w:rPr>
+      </w:pPr>
+      <w:r>
+        <w:rPr>
+          <w:sz w:val="24"/>
+          <w:szCs w:val="24"/>
+        </w:rPr>
+        <w:t>JS6.js contains:</w:t>
+      </w:r>
+    </w:p>
+    <w:p>
+      <w:pPr>
+        <w:pStyle w:val="ListParagraph"/>
+        <w:jc w:val="both"/>
+        <w:rPr>
+          <w:sz w:val="24"/>
+          <w:szCs w:val="24"/>
+        </w:rPr>
+      </w:pPr>
+      <w:r>
+        <w:rPr>
+          <w:sz w:val="24"/>
+          <w:szCs w:val="24"/>
+        </w:rPr>
+        <w:t>Commit 14:</w:t>
+      </w:r>
+    </w:p>
+    <w:p>
+      <w:pPr>
+        <w:pStyle w:val="ListParagraph"/>
+        <w:jc w:val="both"/>
+        <w:rPr>
+          <w:sz w:val="24"/>
+          <w:szCs w:val="24"/>
+        </w:rPr>
+      </w:pPr>
+      <w:r>
+        <w:rPr>
+          <w:sz w:val="24"/>
+          <w:szCs w:val="24"/>
+        </w:rPr>
+        <w:t>Sets, has(), for of loop in sets, finding length of set, map objects, map iterator</w:t>
       </w:r>
     </w:p>
     <w:p>

</xml_diff>

<commit_message>
Commit 15: JS6 - set() to optional chaining
</commit_message>
<xml_diff>
--- a/Javascript Handbook.docx
+++ b/Javascript Handbook.docx
@@ -1120,6 +1120,40 @@
           <w:szCs w:val="24"/>
         </w:rPr>
         <w:t>Sets, has(), for of loop in sets, finding length of set, map objects, map iterator</w:t>
+      </w:r>
+    </w:p>
+    <w:p>
+      <w:pPr>
+        <w:pStyle w:val="ListParagraph"/>
+        <w:jc w:val="both"/>
+        <w:rPr>
+          <w:sz w:val="24"/>
+          <w:szCs w:val="24"/>
+        </w:rPr>
+      </w:pPr>
+      <w:r>
+        <w:rPr>
+          <w:sz w:val="24"/>
+          <w:szCs w:val="24"/>
+        </w:rPr>
+        <w:t>Commit 15:</w:t>
+      </w:r>
+    </w:p>
+    <w:p>
+      <w:pPr>
+        <w:pStyle w:val="ListParagraph"/>
+        <w:jc w:val="both"/>
+        <w:rPr>
+          <w:sz w:val="24"/>
+          <w:szCs w:val="24"/>
+        </w:rPr>
+      </w:pPr>
+      <w:r>
+        <w:rPr>
+          <w:sz w:val="24"/>
+          <w:szCs w:val="24"/>
+        </w:rPr>
+        <w:t>set(), get(), keys(), adding key value pair using arrays, extending key value pair in an object using map, Object.assign(), optional chaining</w:t>
       </w:r>
     </w:p>
     <w:p>

</xml_diff>

<commit_message>
Commit 16: JS6 - methods, this keyword, global object
</commit_message>
<xml_diff>
--- a/Javascript Handbook.docx
+++ b/Javascript Handbook.docx
@@ -1154,6 +1154,40 @@
           <w:szCs w:val="24"/>
         </w:rPr>
         <w:t>set(), get(), keys(), adding key value pair using arrays, extending key value pair in an object using map, Object.assign(), optional chaining</w:t>
+      </w:r>
+    </w:p>
+    <w:p>
+      <w:pPr>
+        <w:pStyle w:val="ListParagraph"/>
+        <w:jc w:val="both"/>
+        <w:rPr>
+          <w:sz w:val="24"/>
+          <w:szCs w:val="24"/>
+        </w:rPr>
+      </w:pPr>
+      <w:r>
+        <w:rPr>
+          <w:sz w:val="24"/>
+          <w:szCs w:val="24"/>
+        </w:rPr>
+        <w:t>Commit 16:</w:t>
+      </w:r>
+    </w:p>
+    <w:p>
+      <w:pPr>
+        <w:pStyle w:val="ListParagraph"/>
+        <w:jc w:val="both"/>
+        <w:rPr>
+          <w:sz w:val="24"/>
+          <w:szCs w:val="24"/>
+        </w:rPr>
+      </w:pPr>
+      <w:r>
+        <w:rPr>
+          <w:sz w:val="24"/>
+          <w:szCs w:val="24"/>
+        </w:rPr>
+        <w:t>Methods, this keyword, global object</w:t>
       </w:r>
     </w:p>
     <w:p>

</xml_diff>

<commit_message>
Commit 18: JS7 - creating multiple objects through function to __proto__
</commit_message>
<xml_diff>
--- a/Javascript Handbook.docx
+++ b/Javascript Handbook.docx
@@ -1193,6 +1193,47 @@
     <w:p>
       <w:pPr>
         <w:pStyle w:val="ListParagraph"/>
+        <w:jc w:val="both"/>
+        <w:rPr>
+          <w:sz w:val="24"/>
+          <w:szCs w:val="24"/>
+        </w:rPr>
+      </w:pPr>
+      <w:r>
+        <w:rPr>
+          <w:sz w:val="24"/>
+          <w:szCs w:val="24"/>
+        </w:rPr>
+        <w:t>Commit 17:</w:t>
+      </w:r>
+    </w:p>
+    <w:p>
+      <w:pPr>
+        <w:pStyle w:val="ListParagraph"/>
+        <w:jc w:val="both"/>
+        <w:rPr>
+          <w:sz w:val="24"/>
+          <w:szCs w:val="24"/>
+        </w:rPr>
+      </w:pPr>
+      <w:r>
+        <w:rPr>
+          <w:sz w:val="24"/>
+          <w:szCs w:val="24"/>
+        </w:rPr>
+        <w:t>c</w:t>
+      </w:r>
+      <w:r>
+        <w:rPr>
+          <w:sz w:val="24"/>
+          <w:szCs w:val="24"/>
+        </w:rPr>
+        <w:t>all(), arrow function and this, apply(), bind(), short syntax alternate for methods</w:t>
+      </w:r>
+    </w:p>
+    <w:p>
+      <w:pPr>
+        <w:pStyle w:val="ListParagraph"/>
         <w:numPr>
           <w:ilvl w:val="0"/>
           <w:numId w:val="2"/>
@@ -1219,6 +1260,7 @@
           <w:szCs w:val="24"/>
           <w:lang w:val="en-US"/>
         </w:rPr>
+        <w:lastRenderedPageBreak/>
         <w:t xml:space="preserve"> </w:t>
       </w:r>
     </w:p>

</xml_diff>

<commit_message>
Commit 19: JS7 - functions as objects to hasOwnProperty()
</commit_message>
<xml_diff>
--- a/Javascript Handbook.docx
+++ b/Javascript Handbook.docx
@@ -1244,23 +1244,140 @@
           <w:szCs w:val="24"/>
         </w:rPr>
       </w:pPr>
-    </w:p>
-    <w:p>
-      <w:pPr>
-        <w:jc w:val="both"/>
-        <w:rPr>
-          <w:sz w:val="24"/>
-          <w:szCs w:val="24"/>
-          <w:lang w:val="en-US"/>
-        </w:rPr>
-      </w:pPr>
-      <w:r>
-        <w:rPr>
-          <w:sz w:val="24"/>
-          <w:szCs w:val="24"/>
-          <w:lang w:val="en-US"/>
+      <w:r>
+        <w:rPr>
+          <w:sz w:val="24"/>
+          <w:szCs w:val="24"/>
+        </w:rPr>
+        <w:t>JS7.js contains:</w:t>
+      </w:r>
+    </w:p>
+    <w:p>
+      <w:pPr>
+        <w:pStyle w:val="ListParagraph"/>
+        <w:jc w:val="both"/>
+        <w:rPr>
+          <w:sz w:val="24"/>
+          <w:szCs w:val="24"/>
+        </w:rPr>
+      </w:pPr>
+      <w:r>
+        <w:rPr>
+          <w:sz w:val="24"/>
+          <w:szCs w:val="24"/>
         </w:rPr>
         <w:lastRenderedPageBreak/>
+        <w:t>Commit 18:</w:t>
+      </w:r>
+    </w:p>
+    <w:p>
+      <w:pPr>
+        <w:pStyle w:val="ListParagraph"/>
+        <w:jc w:val="both"/>
+        <w:rPr>
+          <w:sz w:val="24"/>
+          <w:szCs w:val="24"/>
+        </w:rPr>
+      </w:pPr>
+      <w:r>
+        <w:rPr>
+          <w:sz w:val="24"/>
+          <w:szCs w:val="24"/>
+        </w:rPr>
+        <w:t>Using function to create multiple objects</w:t>
+      </w:r>
+      <w:r>
+        <w:rPr>
+          <w:sz w:val="24"/>
+          <w:szCs w:val="24"/>
+        </w:rPr>
+        <w:t xml:space="preserve"> (constructor function)</w:t>
+      </w:r>
+      <w:r>
+        <w:rPr>
+          <w:sz w:val="24"/>
+          <w:szCs w:val="24"/>
+        </w:rPr>
+        <w:t>, store methods in different object, Object.create(), __proto__</w:t>
+      </w:r>
+    </w:p>
+    <w:p>
+      <w:pPr>
+        <w:pStyle w:val="ListParagraph"/>
+        <w:jc w:val="both"/>
+        <w:rPr>
+          <w:sz w:val="24"/>
+          <w:szCs w:val="24"/>
+        </w:rPr>
+      </w:pPr>
+      <w:r>
+        <w:rPr>
+          <w:sz w:val="24"/>
+          <w:szCs w:val="24"/>
+        </w:rPr>
+        <w:t>Commit 19:</w:t>
+      </w:r>
+    </w:p>
+    <w:p>
+      <w:pPr>
+        <w:pStyle w:val="ListParagraph"/>
+        <w:jc w:val="both"/>
+        <w:rPr>
+          <w:sz w:val="24"/>
+          <w:szCs w:val="24"/>
+        </w:rPr>
+      </w:pPr>
+      <w:r>
+        <w:rPr>
+          <w:sz w:val="24"/>
+          <w:szCs w:val="24"/>
+        </w:rPr>
+        <w:t>Functions as objects, prototype</w:t>
+      </w:r>
+      <w:r>
+        <w:rPr>
+          <w:sz w:val="24"/>
+          <w:szCs w:val="24"/>
+        </w:rPr>
+        <w:t>, new keyword</w:t>
+      </w:r>
+      <w:r>
+        <w:rPr>
+          <w:sz w:val="24"/>
+          <w:szCs w:val="24"/>
+        </w:rPr>
+        <w:t>, hasOwnProperty()</w:t>
+      </w:r>
+    </w:p>
+    <w:p>
+      <w:pPr>
+        <w:pStyle w:val="ListParagraph"/>
+        <w:numPr>
+          <w:ilvl w:val="0"/>
+          <w:numId w:val="2"/>
+        </w:numPr>
+        <w:jc w:val="both"/>
+        <w:rPr>
+          <w:sz w:val="24"/>
+          <w:szCs w:val="24"/>
+        </w:rPr>
+      </w:pPr>
+    </w:p>
+    <w:p>
+      <w:pPr>
+        <w:jc w:val="both"/>
+        <w:rPr>
+          <w:sz w:val="24"/>
+          <w:szCs w:val="24"/>
+          <w:lang w:val="en-US"/>
+        </w:rPr>
+      </w:pPr>
+      <w:r>
+        <w:rPr>
+          <w:sz w:val="24"/>
+          <w:szCs w:val="24"/>
+          <w:lang w:val="en-US"/>
+        </w:rPr>
         <w:t xml:space="preserve"> </w:t>
       </w:r>
     </w:p>

</xml_diff>

<commit_message>
Commit 20: JS7 - prototype in array to extends
</commit_message>
<xml_diff>
--- a/Javascript Handbook.docx
+++ b/Javascript Handbook.docx
@@ -1347,6 +1347,47 @@
           <w:szCs w:val="24"/>
         </w:rPr>
         <w:t>, hasOwnProperty()</w:t>
+      </w:r>
+    </w:p>
+    <w:p>
+      <w:pPr>
+        <w:pStyle w:val="ListParagraph"/>
+        <w:jc w:val="both"/>
+        <w:rPr>
+          <w:sz w:val="24"/>
+          <w:szCs w:val="24"/>
+        </w:rPr>
+      </w:pPr>
+      <w:r>
+        <w:rPr>
+          <w:sz w:val="24"/>
+          <w:szCs w:val="24"/>
+        </w:rPr>
+        <w:t>Commit 20:</w:t>
+      </w:r>
+    </w:p>
+    <w:p>
+      <w:pPr>
+        <w:pStyle w:val="ListParagraph"/>
+        <w:jc w:val="both"/>
+        <w:rPr>
+          <w:sz w:val="24"/>
+          <w:szCs w:val="24"/>
+        </w:rPr>
+      </w:pPr>
+      <w:r>
+        <w:rPr>
+          <w:sz w:val="24"/>
+          <w:szCs w:val="24"/>
+        </w:rPr>
+        <w:t>Prototype in array, Object.getPrototypeOf(), Array.prototype, changing function prototype from object to array</w:t>
+      </w:r>
+      <w:r>
+        <w:rPr>
+          <w:sz w:val="24"/>
+          <w:szCs w:val="24"/>
+        </w:rPr>
+        <w:t>, classes, extends and inheritance</w:t>
       </w:r>
     </w:p>
     <w:p>

</xml_diff>

<commit_message>
Commit 21: JS7 - super() to static methods and properties
</commit_message>
<xml_diff>
--- a/Javascript Handbook.docx
+++ b/Javascript Handbook.docx
@@ -1387,7 +1387,21 @@
           <w:sz w:val="24"/>
           <w:szCs w:val="24"/>
         </w:rPr>
-        <w:t>, classes, extends and inheritance</w:t>
+        <w:t xml:space="preserve">, classes, extends </w:t>
+      </w:r>
+      <w:r>
+        <w:rPr>
+          <w:sz w:val="24"/>
+          <w:szCs w:val="24"/>
+        </w:rPr>
+        <w:t>,</w:t>
+      </w:r>
+      <w:r>
+        <w:rPr>
+          <w:sz w:val="24"/>
+          <w:szCs w:val="24"/>
+        </w:rPr>
+        <w:t>inheritance</w:t>
       </w:r>
     </w:p>
     <w:p>

</xml_diff>

<commit_message>
Commit 22: created JS8.js
</commit_message>
<xml_diff>
--- a/Javascript Handbook.docx
+++ b/Javascript Handbook.docx
@@ -1402,6 +1402,47 @@
           <w:szCs w:val="24"/>
         </w:rPr>
         <w:t>inheritance</w:t>
+      </w:r>
+    </w:p>
+    <w:p>
+      <w:pPr>
+        <w:pStyle w:val="ListParagraph"/>
+        <w:jc w:val="both"/>
+        <w:rPr>
+          <w:sz w:val="24"/>
+          <w:szCs w:val="24"/>
+        </w:rPr>
+      </w:pPr>
+      <w:r>
+        <w:rPr>
+          <w:sz w:val="24"/>
+          <w:szCs w:val="24"/>
+        </w:rPr>
+        <w:t>Commit 21:</w:t>
+      </w:r>
+    </w:p>
+    <w:p>
+      <w:pPr>
+        <w:pStyle w:val="ListParagraph"/>
+        <w:jc w:val="both"/>
+        <w:rPr>
+          <w:sz w:val="24"/>
+          <w:szCs w:val="24"/>
+        </w:rPr>
+      </w:pPr>
+      <w:r>
+        <w:rPr>
+          <w:sz w:val="24"/>
+          <w:szCs w:val="24"/>
+        </w:rPr>
+        <w:t>Super (), same name method in base class, getters and setters</w:t>
+      </w:r>
+      <w:r>
+        <w:rPr>
+          <w:sz w:val="24"/>
+          <w:szCs w:val="24"/>
+        </w:rPr>
+        <w:t>, static methods and properties</w:t>
       </w:r>
     </w:p>
     <w:p>

</xml_diff>

<commit_message>
Commit 25: JS8 - function execution context, snippet analysis
</commit_message>
<xml_diff>
--- a/Javascript Handbook.docx
+++ b/Javascript Handbook.docx
@@ -310,7 +310,43 @@
           <w:szCs w:val="24"/>
           <w:lang w:val="en-US"/>
         </w:rPr>
-        <w:t xml:space="preserve">JavaScript is not forward compatible, which means you cannot use latest commands if your browser is not updated. However tools like Babel can be used that transpile the new commands into older ones that can run </w:t>
+        <w:t xml:space="preserve">JavaScript is not forward compatible, which means you cannot use latest commands if your browser is not updated. </w:t>
+      </w:r>
+      <w:proofErr w:type="gramStart"/>
+      <w:r>
+        <w:rPr>
+          <w:sz w:val="24"/>
+          <w:szCs w:val="24"/>
+          <w:lang w:val="en-US"/>
+        </w:rPr>
+        <w:t>However</w:t>
+      </w:r>
+      <w:proofErr w:type="gramEnd"/>
+      <w:r>
+        <w:rPr>
+          <w:sz w:val="24"/>
+          <w:szCs w:val="24"/>
+          <w:lang w:val="en-US"/>
+        </w:rPr>
+        <w:t xml:space="preserve"> tools like Babel can be used that </w:t>
+      </w:r>
+      <w:proofErr w:type="spellStart"/>
+      <w:r>
+        <w:rPr>
+          <w:sz w:val="24"/>
+          <w:szCs w:val="24"/>
+          <w:lang w:val="en-US"/>
+        </w:rPr>
+        <w:t>transpile</w:t>
+      </w:r>
+      <w:proofErr w:type="spellEnd"/>
+      <w:r>
+        <w:rPr>
+          <w:sz w:val="24"/>
+          <w:szCs w:val="24"/>
+          <w:lang w:val="en-US"/>
+        </w:rPr>
+        <w:t xml:space="preserve"> the new commands into older ones that can run </w:t>
       </w:r>
       <w:r>
         <w:rPr>
@@ -449,16 +485,62 @@
           <w:szCs w:val="24"/>
           <w:lang w:val="en-US"/>
         </w:rPr>
-        <w:t xml:space="preserve"> string methods like trim, toUpperCase, toLowerCase, string slicing</w:t>
-      </w:r>
-      <w:r>
-        <w:rPr>
-          <w:sz w:val="24"/>
-          <w:szCs w:val="24"/>
-          <w:lang w:val="en-US"/>
-        </w:rPr>
-        <w:t>, list of primitive datatypes, typeof</w:t>
-      </w:r>
+        <w:t xml:space="preserve"> string methods like trim, </w:t>
+      </w:r>
+      <w:proofErr w:type="spellStart"/>
+      <w:r>
+        <w:rPr>
+          <w:sz w:val="24"/>
+          <w:szCs w:val="24"/>
+          <w:lang w:val="en-US"/>
+        </w:rPr>
+        <w:t>toUpperCase</w:t>
+      </w:r>
+      <w:proofErr w:type="spellEnd"/>
+      <w:r>
+        <w:rPr>
+          <w:sz w:val="24"/>
+          <w:szCs w:val="24"/>
+          <w:lang w:val="en-US"/>
+        </w:rPr>
+        <w:t xml:space="preserve">, </w:t>
+      </w:r>
+      <w:proofErr w:type="spellStart"/>
+      <w:r>
+        <w:rPr>
+          <w:sz w:val="24"/>
+          <w:szCs w:val="24"/>
+          <w:lang w:val="en-US"/>
+        </w:rPr>
+        <w:t>toLowerCase</w:t>
+      </w:r>
+      <w:proofErr w:type="spellEnd"/>
+      <w:r>
+        <w:rPr>
+          <w:sz w:val="24"/>
+          <w:szCs w:val="24"/>
+          <w:lang w:val="en-US"/>
+        </w:rPr>
+        <w:t>, string slicing</w:t>
+      </w:r>
+      <w:r>
+        <w:rPr>
+          <w:sz w:val="24"/>
+          <w:szCs w:val="24"/>
+          <w:lang w:val="en-US"/>
+        </w:rPr>
+        <w:t xml:space="preserve">, list of primitive datatypes, </w:t>
+      </w:r>
+      <w:proofErr w:type="spellStart"/>
+      <w:r>
+        <w:rPr>
+          <w:sz w:val="24"/>
+          <w:szCs w:val="24"/>
+          <w:lang w:val="en-US"/>
+        </w:rPr>
+        <w:t>typeof</w:t>
+      </w:r>
+      <w:proofErr w:type="spellEnd"/>
       <w:r>
         <w:rPr>
           <w:sz w:val="24"/>
@@ -535,7 +617,16 @@
           <w:szCs w:val="24"/>
           <w:lang w:val="en-US"/>
         </w:rPr>
-        <w:t xml:space="preserve"> big int</w:t>
+        <w:t xml:space="preserve"> big </w:t>
+      </w:r>
+      <w:proofErr w:type="gramStart"/>
+      <w:r>
+        <w:rPr>
+          <w:sz w:val="24"/>
+          <w:szCs w:val="24"/>
+          <w:lang w:val="en-US"/>
+        </w:rPr>
+        <w:t>int</w:t>
       </w:r>
       <w:r>
         <w:rPr>
@@ -551,15 +642,60 @@
           <w:szCs w:val="24"/>
           <w:lang w:val="en-US"/>
         </w:rPr>
-        <w:t>, Boolean datatypes, comparision operators</w:t>
-      </w:r>
-      <w:r>
-        <w:rPr>
-          <w:sz w:val="24"/>
-          <w:szCs w:val="24"/>
-          <w:lang w:val="en-US"/>
-        </w:rPr>
-        <w:t>, if else, truthy and falsy values, ternary operator, &amp;&amp;, || operators</w:t>
+        <w:t>,</w:t>
+      </w:r>
+      <w:proofErr w:type="gramEnd"/>
+      <w:r>
+        <w:rPr>
+          <w:sz w:val="24"/>
+          <w:szCs w:val="24"/>
+          <w:lang w:val="en-US"/>
+        </w:rPr>
+        <w:t xml:space="preserve"> Boolean datatypes, </w:t>
+      </w:r>
+      <w:proofErr w:type="spellStart"/>
+      <w:r>
+        <w:rPr>
+          <w:sz w:val="24"/>
+          <w:szCs w:val="24"/>
+          <w:lang w:val="en-US"/>
+        </w:rPr>
+        <w:t>comparision</w:t>
+      </w:r>
+      <w:proofErr w:type="spellEnd"/>
+      <w:r>
+        <w:rPr>
+          <w:sz w:val="24"/>
+          <w:szCs w:val="24"/>
+          <w:lang w:val="en-US"/>
+        </w:rPr>
+        <w:t xml:space="preserve"> operators</w:t>
+      </w:r>
+      <w:r>
+        <w:rPr>
+          <w:sz w:val="24"/>
+          <w:szCs w:val="24"/>
+          <w:lang w:val="en-US"/>
+        </w:rPr>
+        <w:t xml:space="preserve">, if else, truthy and </w:t>
+      </w:r>
+      <w:proofErr w:type="spellStart"/>
+      <w:r>
+        <w:rPr>
+          <w:sz w:val="24"/>
+          <w:szCs w:val="24"/>
+          <w:lang w:val="en-US"/>
+        </w:rPr>
+        <w:t>falsy</w:t>
+      </w:r>
+      <w:proofErr w:type="spellEnd"/>
+      <w:r>
+        <w:rPr>
+          <w:sz w:val="24"/>
+          <w:szCs w:val="24"/>
+          <w:lang w:val="en-US"/>
+        </w:rPr>
+        <w:t xml:space="preserve"> values, ternary operator, &amp;&amp;, || operators</w:t>
       </w:r>
     </w:p>
     <w:p>
@@ -592,13 +728,23 @@
           <w:lang w:val="en-US"/>
         </w:rPr>
       </w:pPr>
-      <w:r>
-        <w:rPr>
-          <w:sz w:val="24"/>
-          <w:szCs w:val="24"/>
-          <w:lang w:val="en-US"/>
-        </w:rPr>
-        <w:t>Prompt(), nested if-else, else if ladder, switch statement</w:t>
+      <w:proofErr w:type="gramStart"/>
+      <w:r>
+        <w:rPr>
+          <w:sz w:val="24"/>
+          <w:szCs w:val="24"/>
+          <w:lang w:val="en-US"/>
+        </w:rPr>
+        <w:t>Prompt(</w:t>
+      </w:r>
+      <w:proofErr w:type="gramEnd"/>
+      <w:r>
+        <w:rPr>
+          <w:sz w:val="24"/>
+          <w:szCs w:val="24"/>
+          <w:lang w:val="en-US"/>
+        </w:rPr>
+        <w:t>), nested if-else, else if ladder, switch statement</w:t>
       </w:r>
     </w:p>
     <w:p>
@@ -663,7 +809,23 @@
           <w:sz w:val="24"/>
           <w:szCs w:val="24"/>
         </w:rPr>
-        <w:t>While loop, for loop, scope of  variable using let and var declarations, break, continue, do while loop</w:t>
+        <w:t xml:space="preserve">While loop, for loop, scope </w:t>
+      </w:r>
+      <w:proofErr w:type="gramStart"/>
+      <w:r>
+        <w:rPr>
+          <w:sz w:val="24"/>
+          <w:szCs w:val="24"/>
+        </w:rPr>
+        <w:t>of  variable</w:t>
+      </w:r>
+      <w:proofErr w:type="gramEnd"/>
+      <w:r>
+        <w:rPr>
+          <w:sz w:val="24"/>
+          <w:szCs w:val="24"/>
+        </w:rPr>
+        <w:t xml:space="preserve"> using let and var declarations, break, continue, do while loop</w:t>
       </w:r>
     </w:p>
     <w:p>
@@ -697,7 +859,23 @@
           <w:sz w:val="24"/>
           <w:szCs w:val="24"/>
         </w:rPr>
-        <w:t>Arrays, push , pop, shift, unshift, primitive vs reference types, array cloning methods, creating arrays out of already existing arrays with additional items, array concatenation</w:t>
+        <w:t xml:space="preserve">Arrays, </w:t>
+      </w:r>
+      <w:proofErr w:type="gramStart"/>
+      <w:r>
+        <w:rPr>
+          <w:sz w:val="24"/>
+          <w:szCs w:val="24"/>
+        </w:rPr>
+        <w:t>push ,</w:t>
+      </w:r>
+      <w:proofErr w:type="gramEnd"/>
+      <w:r>
+        <w:rPr>
+          <w:sz w:val="24"/>
+          <w:szCs w:val="24"/>
+        </w:rPr>
+        <w:t xml:space="preserve"> pop, shift, unshift, primitive vs reference types, array cloning methods, creating arrays out of already existing arrays with additional items, array concatenation</w:t>
       </w:r>
     </w:p>
     <w:p>
@@ -731,7 +909,23 @@
           <w:sz w:val="24"/>
           <w:szCs w:val="24"/>
         </w:rPr>
-        <w:t>For loop in array, using const to create array, while loop in array</w:t>
+        <w:t xml:space="preserve">For loop in array, using </w:t>
+      </w:r>
+      <w:proofErr w:type="spellStart"/>
+      <w:r>
+        <w:rPr>
+          <w:sz w:val="24"/>
+          <w:szCs w:val="24"/>
+        </w:rPr>
+        <w:t>const</w:t>
+      </w:r>
+      <w:proofErr w:type="spellEnd"/>
+      <w:r>
+        <w:rPr>
+          <w:sz w:val="24"/>
+          <w:szCs w:val="24"/>
+        </w:rPr>
+        <w:t xml:space="preserve"> to create array, while loop in array</w:t>
       </w:r>
     </w:p>
     <w:p>
@@ -765,8 +959,17 @@
           <w:sz w:val="24"/>
           <w:szCs w:val="24"/>
         </w:rPr>
-        <w:t>For in loop, for of loop, array destructuring</w:t>
-      </w:r>
+        <w:t xml:space="preserve">For in loop, for of loop, array </w:t>
+      </w:r>
+      <w:proofErr w:type="spellStart"/>
+      <w:r>
+        <w:rPr>
+          <w:sz w:val="24"/>
+          <w:szCs w:val="24"/>
+        </w:rPr>
+        <w:t>destructuring</w:t>
+      </w:r>
+      <w:proofErr w:type="spellEnd"/>
     </w:p>
     <w:p>
       <w:pPr>
@@ -866,7 +1069,23 @@
           <w:sz w:val="24"/>
           <w:szCs w:val="24"/>
         </w:rPr>
-        <w:t>Iterating object using for in loop, Object.keys(), computed properties, spread operator in objects.</w:t>
+        <w:t xml:space="preserve">Iterating object using for in loop, </w:t>
+      </w:r>
+      <w:proofErr w:type="spellStart"/>
+      <w:r>
+        <w:rPr>
+          <w:sz w:val="24"/>
+          <w:szCs w:val="24"/>
+        </w:rPr>
+        <w:t>Object.keys</w:t>
+      </w:r>
+      <w:proofErr w:type="spellEnd"/>
+      <w:r>
+        <w:rPr>
+          <w:sz w:val="24"/>
+          <w:szCs w:val="24"/>
+        </w:rPr>
+        <w:t>(), computed properties, spread operator in objects.</w:t>
       </w:r>
     </w:p>
     <w:p>
@@ -900,8 +1119,33 @@
           <w:sz w:val="24"/>
           <w:szCs w:val="24"/>
         </w:rPr>
-        <w:t>Object destructuring, objects inside array, nested destructuring</w:t>
-      </w:r>
+        <w:t xml:space="preserve">Object </w:t>
+      </w:r>
+      <w:proofErr w:type="spellStart"/>
+      <w:r>
+        <w:rPr>
+          <w:sz w:val="24"/>
+          <w:szCs w:val="24"/>
+        </w:rPr>
+        <w:t>destructuring</w:t>
+      </w:r>
+      <w:proofErr w:type="spellEnd"/>
+      <w:r>
+        <w:rPr>
+          <w:sz w:val="24"/>
+          <w:szCs w:val="24"/>
+        </w:rPr>
+        <w:t xml:space="preserve">, objects inside array, nested </w:t>
+      </w:r>
+      <w:proofErr w:type="spellStart"/>
+      <w:r>
+        <w:rPr>
+          <w:sz w:val="24"/>
+          <w:szCs w:val="24"/>
+        </w:rPr>
+        <w:t>destructuring</w:t>
+      </w:r>
+      <w:proofErr w:type="spellEnd"/>
     </w:p>
     <w:p>
       <w:pPr>
@@ -968,7 +1212,23 @@
           <w:sz w:val="24"/>
           <w:szCs w:val="24"/>
         </w:rPr>
-        <w:t>Default parameters, rest parameters, parameter destructuring, callback functions, functions returning functions</w:t>
+        <w:t xml:space="preserve">Default parameters, rest parameters, parameter </w:t>
+      </w:r>
+      <w:proofErr w:type="spellStart"/>
+      <w:r>
+        <w:rPr>
+          <w:sz w:val="24"/>
+          <w:szCs w:val="24"/>
+        </w:rPr>
+        <w:t>destructuring</w:t>
+      </w:r>
+      <w:proofErr w:type="spellEnd"/>
+      <w:r>
+        <w:rPr>
+          <w:sz w:val="24"/>
+          <w:szCs w:val="24"/>
+        </w:rPr>
+        <w:t>, callback functions, functions returning functions</w:t>
       </w:r>
     </w:p>
     <w:p>
@@ -1030,7 +1290,32 @@
           <w:sz w:val="24"/>
           <w:szCs w:val="24"/>
         </w:rPr>
-        <w:t>Array methods - forEach(), map(), filter(), reduce()</w:t>
+        <w:t xml:space="preserve">Array methods - </w:t>
+      </w:r>
+      <w:proofErr w:type="spellStart"/>
+      <w:proofErr w:type="gramStart"/>
+      <w:r>
+        <w:rPr>
+          <w:sz w:val="24"/>
+          <w:szCs w:val="24"/>
+        </w:rPr>
+        <w:t>forEach</w:t>
+      </w:r>
+      <w:proofErr w:type="spellEnd"/>
+      <w:r>
+        <w:rPr>
+          <w:sz w:val="24"/>
+          <w:szCs w:val="24"/>
+        </w:rPr>
+        <w:t>(</w:t>
+      </w:r>
+      <w:proofErr w:type="gramEnd"/>
+      <w:r>
+        <w:rPr>
+          <w:sz w:val="24"/>
+          <w:szCs w:val="24"/>
+        </w:rPr>
+        <w:t>), map(), filter(), reduce()</w:t>
       </w:r>
     </w:p>
     <w:p>
@@ -1064,7 +1349,23 @@
           <w:sz w:val="24"/>
           <w:szCs w:val="24"/>
         </w:rPr>
-        <w:t>Array methods – sort(), find(), every(), some(), fill(), splice()</w:t>
+        <w:t xml:space="preserve">Array methods – </w:t>
+      </w:r>
+      <w:proofErr w:type="gramStart"/>
+      <w:r>
+        <w:rPr>
+          <w:sz w:val="24"/>
+          <w:szCs w:val="24"/>
+        </w:rPr>
+        <w:t>sort(</w:t>
+      </w:r>
+      <w:proofErr w:type="gramEnd"/>
+      <w:r>
+        <w:rPr>
+          <w:sz w:val="24"/>
+          <w:szCs w:val="24"/>
+        </w:rPr>
+        <w:t>), find(), every(), some(), fill(), splice()</w:t>
       </w:r>
     </w:p>
     <w:p>
@@ -1119,7 +1420,23 @@
           <w:sz w:val="24"/>
           <w:szCs w:val="24"/>
         </w:rPr>
-        <w:t>Sets, has(), for of loop in sets, finding length of set, map objects, map iterator</w:t>
+        <w:t xml:space="preserve">Sets, </w:t>
+      </w:r>
+      <w:proofErr w:type="gramStart"/>
+      <w:r>
+        <w:rPr>
+          <w:sz w:val="24"/>
+          <w:szCs w:val="24"/>
+        </w:rPr>
+        <w:t>has(</w:t>
+      </w:r>
+      <w:proofErr w:type="gramEnd"/>
+      <w:r>
+        <w:rPr>
+          <w:sz w:val="24"/>
+          <w:szCs w:val="24"/>
+        </w:rPr>
+        <w:t>), for of loop in sets, finding length of set, map objects, map iterator</w:t>
       </w:r>
     </w:p>
     <w:p>
@@ -1148,12 +1465,37 @@
           <w:szCs w:val="24"/>
         </w:rPr>
       </w:pPr>
-      <w:r>
-        <w:rPr>
-          <w:sz w:val="24"/>
-          <w:szCs w:val="24"/>
-        </w:rPr>
-        <w:t>set(), get(), keys(), adding key value pair using arrays, extending key value pair in an object using map, Object.assign(), optional chaining</w:t>
+      <w:proofErr w:type="gramStart"/>
+      <w:r>
+        <w:rPr>
+          <w:sz w:val="24"/>
+          <w:szCs w:val="24"/>
+        </w:rPr>
+        <w:t>set(</w:t>
+      </w:r>
+      <w:proofErr w:type="gramEnd"/>
+      <w:r>
+        <w:rPr>
+          <w:sz w:val="24"/>
+          <w:szCs w:val="24"/>
+        </w:rPr>
+        <w:t xml:space="preserve">), get(), keys(), adding key value pair using arrays, extending key value pair in an object using map, </w:t>
+      </w:r>
+      <w:proofErr w:type="spellStart"/>
+      <w:r>
+        <w:rPr>
+          <w:sz w:val="24"/>
+          <w:szCs w:val="24"/>
+        </w:rPr>
+        <w:t>Object.assign</w:t>
+      </w:r>
+      <w:proofErr w:type="spellEnd"/>
+      <w:r>
+        <w:rPr>
+          <w:sz w:val="24"/>
+          <w:szCs w:val="24"/>
+        </w:rPr>
+        <w:t>(), optional chaining</w:t>
       </w:r>
     </w:p>
     <w:p>
@@ -1216,6 +1558,7 @@
           <w:szCs w:val="24"/>
         </w:rPr>
       </w:pPr>
+      <w:proofErr w:type="gramStart"/>
       <w:r>
         <w:rPr>
           <w:sz w:val="24"/>
@@ -1228,7 +1571,15 @@
           <w:sz w:val="24"/>
           <w:szCs w:val="24"/>
         </w:rPr>
-        <w:t>all(), arrow function and this, apply(), bind(), short syntax alternate for methods</w:t>
+        <w:t>all(</w:t>
+      </w:r>
+      <w:proofErr w:type="gramEnd"/>
+      <w:r>
+        <w:rPr>
+          <w:sz w:val="24"/>
+          <w:szCs w:val="24"/>
+        </w:rPr>
+        <w:t>), arrow function and this, apply(), bind(), short syntax alternate for methods</w:t>
       </w:r>
     </w:p>
     <w:p>
@@ -1298,7 +1649,23 @@
           <w:sz w:val="24"/>
           <w:szCs w:val="24"/>
         </w:rPr>
-        <w:t>, store methods in different object, Object.create(), __proto__</w:t>
+        <w:t xml:space="preserve">, store methods in different object, </w:t>
+      </w:r>
+      <w:proofErr w:type="spellStart"/>
+      <w:r>
+        <w:rPr>
+          <w:sz w:val="24"/>
+          <w:szCs w:val="24"/>
+        </w:rPr>
+        <w:t>Object.create</w:t>
+      </w:r>
+      <w:proofErr w:type="spellEnd"/>
+      <w:r>
+        <w:rPr>
+          <w:sz w:val="24"/>
+          <w:szCs w:val="24"/>
+        </w:rPr>
+        <w:t>(), __proto__</w:t>
       </w:r>
     </w:p>
     <w:p>
@@ -1346,7 +1713,32 @@
           <w:sz w:val="24"/>
           <w:szCs w:val="24"/>
         </w:rPr>
-        <w:t>, hasOwnProperty()</w:t>
+        <w:t xml:space="preserve">, </w:t>
+      </w:r>
+      <w:proofErr w:type="spellStart"/>
+      <w:proofErr w:type="gramStart"/>
+      <w:r>
+        <w:rPr>
+          <w:sz w:val="24"/>
+          <w:szCs w:val="24"/>
+        </w:rPr>
+        <w:t>hasOwnProperty</w:t>
+      </w:r>
+      <w:proofErr w:type="spellEnd"/>
+      <w:r>
+        <w:rPr>
+          <w:sz w:val="24"/>
+          <w:szCs w:val="24"/>
+        </w:rPr>
+        <w:t>(</w:t>
+      </w:r>
+      <w:proofErr w:type="gramEnd"/>
+      <w:r>
+        <w:rPr>
+          <w:sz w:val="24"/>
+          <w:szCs w:val="24"/>
+        </w:rPr>
+        <w:t>)</w:t>
       </w:r>
     </w:p>
     <w:p>
@@ -1380,14 +1772,54 @@
           <w:sz w:val="24"/>
           <w:szCs w:val="24"/>
         </w:rPr>
-        <w:t>Prototype in array, Object.getPrototypeOf(), Array.prototype, changing function prototype from object to array</w:t>
-      </w:r>
-      <w:r>
-        <w:rPr>
-          <w:sz w:val="24"/>
-          <w:szCs w:val="24"/>
-        </w:rPr>
-        <w:t xml:space="preserve">, classes, extends </w:t>
+        <w:t xml:space="preserve">Prototype in array, </w:t>
+      </w:r>
+      <w:proofErr w:type="spellStart"/>
+      <w:r>
+        <w:rPr>
+          <w:sz w:val="24"/>
+          <w:szCs w:val="24"/>
+        </w:rPr>
+        <w:t>Object.getPrototypeOf</w:t>
+      </w:r>
+      <w:proofErr w:type="spellEnd"/>
+      <w:r>
+        <w:rPr>
+          <w:sz w:val="24"/>
+          <w:szCs w:val="24"/>
+        </w:rPr>
+        <w:t xml:space="preserve">(), </w:t>
+      </w:r>
+      <w:proofErr w:type="spellStart"/>
+      <w:r>
+        <w:rPr>
+          <w:sz w:val="24"/>
+          <w:szCs w:val="24"/>
+        </w:rPr>
+        <w:t>Array.prototype</w:t>
+      </w:r>
+      <w:proofErr w:type="spellEnd"/>
+      <w:r>
+        <w:rPr>
+          <w:sz w:val="24"/>
+          <w:szCs w:val="24"/>
+        </w:rPr>
+        <w:t>, changing function prototype from object to array</w:t>
+      </w:r>
+      <w:r>
+        <w:rPr>
+          <w:sz w:val="24"/>
+          <w:szCs w:val="24"/>
+        </w:rPr>
+        <w:t xml:space="preserve">, classes, </w:t>
+      </w:r>
+      <w:proofErr w:type="gramStart"/>
+      <w:r>
+        <w:rPr>
+          <w:sz w:val="24"/>
+          <w:szCs w:val="24"/>
+        </w:rPr>
+        <w:t xml:space="preserve">extends </w:t>
       </w:r>
       <w:r>
         <w:rPr>
@@ -1403,6 +1835,7 @@
         </w:rPr>
         <w:t>inheritance</w:t>
       </w:r>
+      <w:proofErr w:type="gramEnd"/>
     </w:p>
     <w:p>
       <w:pPr>
@@ -1443,6 +1876,124 @@
           <w:szCs w:val="24"/>
         </w:rPr>
         <w:t>, static methods and properties</w:t>
+      </w:r>
+    </w:p>
+    <w:p>
+      <w:pPr>
+        <w:pStyle w:val="ListParagraph"/>
+        <w:jc w:val="both"/>
+        <w:rPr>
+          <w:sz w:val="24"/>
+          <w:szCs w:val="24"/>
+        </w:rPr>
+      </w:pPr>
+      <w:r>
+        <w:rPr>
+          <w:sz w:val="24"/>
+          <w:szCs w:val="24"/>
+        </w:rPr>
+        <w:t>Commit 22:</w:t>
+      </w:r>
+    </w:p>
+    <w:p>
+      <w:pPr>
+        <w:pStyle w:val="ListParagraph"/>
+        <w:jc w:val="both"/>
+        <w:rPr>
+          <w:sz w:val="24"/>
+          <w:szCs w:val="24"/>
+        </w:rPr>
+      </w:pPr>
+      <w:r>
+        <w:rPr>
+          <w:sz w:val="24"/>
+          <w:szCs w:val="24"/>
+        </w:rPr>
+        <w:t>Created JS8.js</w:t>
+      </w:r>
+    </w:p>
+    <w:p>
+      <w:pPr>
+        <w:pStyle w:val="ListParagraph"/>
+        <w:jc w:val="both"/>
+        <w:rPr>
+          <w:sz w:val="24"/>
+          <w:szCs w:val="24"/>
+        </w:rPr>
+      </w:pPr>
+      <w:r>
+        <w:rPr>
+          <w:sz w:val="24"/>
+          <w:szCs w:val="24"/>
+        </w:rPr>
+        <w:t>Commit 23:</w:t>
+      </w:r>
+    </w:p>
+    <w:p>
+      <w:pPr>
+        <w:pStyle w:val="ListParagraph"/>
+        <w:jc w:val="both"/>
+        <w:rPr>
+          <w:sz w:val="24"/>
+          <w:szCs w:val="24"/>
+        </w:rPr>
+      </w:pPr>
+      <w:r>
+        <w:rPr>
+          <w:sz w:val="24"/>
+          <w:szCs w:val="24"/>
+        </w:rPr>
+        <w:t>How JS works, how JS executes code, Global execution context</w:t>
+      </w:r>
+    </w:p>
+    <w:p>
+      <w:pPr>
+        <w:pStyle w:val="ListParagraph"/>
+        <w:jc w:val="both"/>
+        <w:rPr>
+          <w:sz w:val="24"/>
+          <w:szCs w:val="24"/>
+        </w:rPr>
+      </w:pPr>
+      <w:r>
+        <w:rPr>
+          <w:sz w:val="24"/>
+          <w:szCs w:val="24"/>
+        </w:rPr>
+        <w:t>Commit 24:</w:t>
+      </w:r>
+    </w:p>
+    <w:p>
+      <w:pPr>
+        <w:pStyle w:val="ListParagraph"/>
+        <w:jc w:val="both"/>
+        <w:rPr>
+          <w:sz w:val="24"/>
+          <w:szCs w:val="24"/>
+        </w:rPr>
+      </w:pPr>
+      <w:r>
+        <w:rPr>
+          <w:sz w:val="24"/>
+          <w:szCs w:val="24"/>
+        </w:rPr>
+        <w:t xml:space="preserve">Function declarations and GEC, hoisting explained, function expression and GEC, let and </w:t>
+      </w:r>
+      <w:proofErr w:type="spellStart"/>
+      <w:r>
+        <w:rPr>
+          <w:sz w:val="24"/>
+          <w:szCs w:val="24"/>
+        </w:rPr>
+        <w:t>const</w:t>
+      </w:r>
+      <w:proofErr w:type="spellEnd"/>
+      <w:r>
+        <w:rPr>
+          <w:sz w:val="24"/>
+          <w:szCs w:val="24"/>
+        </w:rPr>
+        <w:t xml:space="preserve"> and GEC, temporal dead zone</w:t>
       </w:r>
     </w:p>
     <w:p>

</xml_diff>

<commit_message>
Commit 26: JS8 - scope chain and closures
</commit_message>
<xml_diff>
--- a/Javascript Handbook.docx
+++ b/Javascript Handbook.docx
@@ -310,43 +310,7 @@
           <w:szCs w:val="24"/>
           <w:lang w:val="en-US"/>
         </w:rPr>
-        <w:t xml:space="preserve">JavaScript is not forward compatible, which means you cannot use latest commands if your browser is not updated. </w:t>
-      </w:r>
-      <w:proofErr w:type="gramStart"/>
-      <w:r>
-        <w:rPr>
-          <w:sz w:val="24"/>
-          <w:szCs w:val="24"/>
-          <w:lang w:val="en-US"/>
-        </w:rPr>
-        <w:t>However</w:t>
-      </w:r>
-      <w:proofErr w:type="gramEnd"/>
-      <w:r>
-        <w:rPr>
-          <w:sz w:val="24"/>
-          <w:szCs w:val="24"/>
-          <w:lang w:val="en-US"/>
-        </w:rPr>
-        <w:t xml:space="preserve"> tools like Babel can be used that </w:t>
-      </w:r>
-      <w:proofErr w:type="spellStart"/>
-      <w:r>
-        <w:rPr>
-          <w:sz w:val="24"/>
-          <w:szCs w:val="24"/>
-          <w:lang w:val="en-US"/>
-        </w:rPr>
-        <w:t>transpile</w:t>
-      </w:r>
-      <w:proofErr w:type="spellEnd"/>
-      <w:r>
-        <w:rPr>
-          <w:sz w:val="24"/>
-          <w:szCs w:val="24"/>
-          <w:lang w:val="en-US"/>
-        </w:rPr>
-        <w:t xml:space="preserve"> the new commands into older ones that can run </w:t>
+        <w:t xml:space="preserve">JavaScript is not forward compatible, which means you cannot use latest commands if your browser is not updated. However tools like Babel can be used that transpile the new commands into older ones that can run </w:t>
       </w:r>
       <w:r>
         <w:rPr>
@@ -485,62 +449,16 @@
           <w:szCs w:val="24"/>
           <w:lang w:val="en-US"/>
         </w:rPr>
-        <w:t xml:space="preserve"> string methods like trim, </w:t>
-      </w:r>
-      <w:proofErr w:type="spellStart"/>
-      <w:r>
-        <w:rPr>
-          <w:sz w:val="24"/>
-          <w:szCs w:val="24"/>
-          <w:lang w:val="en-US"/>
-        </w:rPr>
-        <w:t>toUpperCase</w:t>
-      </w:r>
-      <w:proofErr w:type="spellEnd"/>
-      <w:r>
-        <w:rPr>
-          <w:sz w:val="24"/>
-          <w:szCs w:val="24"/>
-          <w:lang w:val="en-US"/>
-        </w:rPr>
-        <w:t xml:space="preserve">, </w:t>
-      </w:r>
-      <w:proofErr w:type="spellStart"/>
-      <w:r>
-        <w:rPr>
-          <w:sz w:val="24"/>
-          <w:szCs w:val="24"/>
-          <w:lang w:val="en-US"/>
-        </w:rPr>
-        <w:t>toLowerCase</w:t>
-      </w:r>
-      <w:proofErr w:type="spellEnd"/>
-      <w:r>
-        <w:rPr>
-          <w:sz w:val="24"/>
-          <w:szCs w:val="24"/>
-          <w:lang w:val="en-US"/>
-        </w:rPr>
-        <w:t>, string slicing</w:t>
-      </w:r>
-      <w:r>
-        <w:rPr>
-          <w:sz w:val="24"/>
-          <w:szCs w:val="24"/>
-          <w:lang w:val="en-US"/>
-        </w:rPr>
-        <w:t xml:space="preserve">, list of primitive datatypes, </w:t>
-      </w:r>
-      <w:proofErr w:type="spellStart"/>
-      <w:r>
-        <w:rPr>
-          <w:sz w:val="24"/>
-          <w:szCs w:val="24"/>
-          <w:lang w:val="en-US"/>
-        </w:rPr>
-        <w:t>typeof</w:t>
-      </w:r>
-      <w:proofErr w:type="spellEnd"/>
+        <w:t xml:space="preserve"> string methods like trim, toUpperCase, toLowerCase, string slicing</w:t>
+      </w:r>
+      <w:r>
+        <w:rPr>
+          <w:sz w:val="24"/>
+          <w:szCs w:val="24"/>
+          <w:lang w:val="en-US"/>
+        </w:rPr>
+        <w:t>, list of primitive datatypes, typeof</w:t>
+      </w:r>
       <w:r>
         <w:rPr>
           <w:sz w:val="24"/>
@@ -617,16 +535,7 @@
           <w:szCs w:val="24"/>
           <w:lang w:val="en-US"/>
         </w:rPr>
-        <w:t xml:space="preserve"> big </w:t>
-      </w:r>
-      <w:proofErr w:type="gramStart"/>
-      <w:r>
-        <w:rPr>
-          <w:sz w:val="24"/>
-          <w:szCs w:val="24"/>
-          <w:lang w:val="en-US"/>
-        </w:rPr>
-        <w:t>int</w:t>
+        <w:t xml:space="preserve"> big int</w:t>
       </w:r>
       <w:r>
         <w:rPr>
@@ -642,60 +551,15 @@
           <w:szCs w:val="24"/>
           <w:lang w:val="en-US"/>
         </w:rPr>
-        <w:t>,</w:t>
-      </w:r>
-      <w:proofErr w:type="gramEnd"/>
-      <w:r>
-        <w:rPr>
-          <w:sz w:val="24"/>
-          <w:szCs w:val="24"/>
-          <w:lang w:val="en-US"/>
-        </w:rPr>
-        <w:t xml:space="preserve"> Boolean datatypes, </w:t>
-      </w:r>
-      <w:proofErr w:type="spellStart"/>
-      <w:r>
-        <w:rPr>
-          <w:sz w:val="24"/>
-          <w:szCs w:val="24"/>
-          <w:lang w:val="en-US"/>
-        </w:rPr>
-        <w:t>comparision</w:t>
-      </w:r>
-      <w:proofErr w:type="spellEnd"/>
-      <w:r>
-        <w:rPr>
-          <w:sz w:val="24"/>
-          <w:szCs w:val="24"/>
-          <w:lang w:val="en-US"/>
-        </w:rPr>
-        <w:t xml:space="preserve"> operators</w:t>
-      </w:r>
-      <w:r>
-        <w:rPr>
-          <w:sz w:val="24"/>
-          <w:szCs w:val="24"/>
-          <w:lang w:val="en-US"/>
-        </w:rPr>
-        <w:t xml:space="preserve">, if else, truthy and </w:t>
-      </w:r>
-      <w:proofErr w:type="spellStart"/>
-      <w:r>
-        <w:rPr>
-          <w:sz w:val="24"/>
-          <w:szCs w:val="24"/>
-          <w:lang w:val="en-US"/>
-        </w:rPr>
-        <w:t>falsy</w:t>
-      </w:r>
-      <w:proofErr w:type="spellEnd"/>
-      <w:r>
-        <w:rPr>
-          <w:sz w:val="24"/>
-          <w:szCs w:val="24"/>
-          <w:lang w:val="en-US"/>
-        </w:rPr>
-        <w:t xml:space="preserve"> values, ternary operator, &amp;&amp;, || operators</w:t>
+        <w:t>, Boolean datatypes, comparision operators</w:t>
+      </w:r>
+      <w:r>
+        <w:rPr>
+          <w:sz w:val="24"/>
+          <w:szCs w:val="24"/>
+          <w:lang w:val="en-US"/>
+        </w:rPr>
+        <w:t>, if else, truthy and falsy values, ternary operator, &amp;&amp;, || operators</w:t>
       </w:r>
     </w:p>
     <w:p>
@@ -728,23 +592,13 @@
           <w:lang w:val="en-US"/>
         </w:rPr>
       </w:pPr>
-      <w:proofErr w:type="gramStart"/>
-      <w:r>
-        <w:rPr>
-          <w:sz w:val="24"/>
-          <w:szCs w:val="24"/>
-          <w:lang w:val="en-US"/>
-        </w:rPr>
-        <w:t>Prompt(</w:t>
-      </w:r>
-      <w:proofErr w:type="gramEnd"/>
-      <w:r>
-        <w:rPr>
-          <w:sz w:val="24"/>
-          <w:szCs w:val="24"/>
-          <w:lang w:val="en-US"/>
-        </w:rPr>
-        <w:t>), nested if-else, else if ladder, switch statement</w:t>
+      <w:r>
+        <w:rPr>
+          <w:sz w:val="24"/>
+          <w:szCs w:val="24"/>
+          <w:lang w:val="en-US"/>
+        </w:rPr>
+        <w:t>Prompt(), nested if-else, else if ladder, switch statement</w:t>
       </w:r>
     </w:p>
     <w:p>
@@ -809,23 +663,7 @@
           <w:sz w:val="24"/>
           <w:szCs w:val="24"/>
         </w:rPr>
-        <w:t xml:space="preserve">While loop, for loop, scope </w:t>
-      </w:r>
-      <w:proofErr w:type="gramStart"/>
-      <w:r>
-        <w:rPr>
-          <w:sz w:val="24"/>
-          <w:szCs w:val="24"/>
-        </w:rPr>
-        <w:t>of  variable</w:t>
-      </w:r>
-      <w:proofErr w:type="gramEnd"/>
-      <w:r>
-        <w:rPr>
-          <w:sz w:val="24"/>
-          <w:szCs w:val="24"/>
-        </w:rPr>
-        <w:t xml:space="preserve"> using let and var declarations, break, continue, do while loop</w:t>
+        <w:t>While loop, for loop, scope of  variable using let and var declarations, break, continue, do while loop</w:t>
       </w:r>
     </w:p>
     <w:p>
@@ -859,23 +697,7 @@
           <w:sz w:val="24"/>
           <w:szCs w:val="24"/>
         </w:rPr>
-        <w:t xml:space="preserve">Arrays, </w:t>
-      </w:r>
-      <w:proofErr w:type="gramStart"/>
-      <w:r>
-        <w:rPr>
-          <w:sz w:val="24"/>
-          <w:szCs w:val="24"/>
-        </w:rPr>
-        <w:t>push ,</w:t>
-      </w:r>
-      <w:proofErr w:type="gramEnd"/>
-      <w:r>
-        <w:rPr>
-          <w:sz w:val="24"/>
-          <w:szCs w:val="24"/>
-        </w:rPr>
-        <w:t xml:space="preserve"> pop, shift, unshift, primitive vs reference types, array cloning methods, creating arrays out of already existing arrays with additional items, array concatenation</w:t>
+        <w:t>Arrays, push , pop, shift, unshift, primitive vs reference types, array cloning methods, creating arrays out of already existing arrays with additional items, array concatenation</w:t>
       </w:r>
     </w:p>
     <w:p>
@@ -909,23 +731,7 @@
           <w:sz w:val="24"/>
           <w:szCs w:val="24"/>
         </w:rPr>
-        <w:t xml:space="preserve">For loop in array, using </w:t>
-      </w:r>
-      <w:proofErr w:type="spellStart"/>
-      <w:r>
-        <w:rPr>
-          <w:sz w:val="24"/>
-          <w:szCs w:val="24"/>
-        </w:rPr>
-        <w:t>const</w:t>
-      </w:r>
-      <w:proofErr w:type="spellEnd"/>
-      <w:r>
-        <w:rPr>
-          <w:sz w:val="24"/>
-          <w:szCs w:val="24"/>
-        </w:rPr>
-        <w:t xml:space="preserve"> to create array, while loop in array</w:t>
+        <w:t>For loop in array, using const to create array, while loop in array</w:t>
       </w:r>
     </w:p>
     <w:p>
@@ -959,17 +765,8 @@
           <w:sz w:val="24"/>
           <w:szCs w:val="24"/>
         </w:rPr>
-        <w:t xml:space="preserve">For in loop, for of loop, array </w:t>
-      </w:r>
-      <w:proofErr w:type="spellStart"/>
-      <w:r>
-        <w:rPr>
-          <w:sz w:val="24"/>
-          <w:szCs w:val="24"/>
-        </w:rPr>
-        <w:t>destructuring</w:t>
-      </w:r>
-      <w:proofErr w:type="spellEnd"/>
+        <w:t>For in loop, for of loop, array destructuring</w:t>
+      </w:r>
     </w:p>
     <w:p>
       <w:pPr>
@@ -1069,23 +866,7 @@
           <w:sz w:val="24"/>
           <w:szCs w:val="24"/>
         </w:rPr>
-        <w:t xml:space="preserve">Iterating object using for in loop, </w:t>
-      </w:r>
-      <w:proofErr w:type="spellStart"/>
-      <w:r>
-        <w:rPr>
-          <w:sz w:val="24"/>
-          <w:szCs w:val="24"/>
-        </w:rPr>
-        <w:t>Object.keys</w:t>
-      </w:r>
-      <w:proofErr w:type="spellEnd"/>
-      <w:r>
-        <w:rPr>
-          <w:sz w:val="24"/>
-          <w:szCs w:val="24"/>
-        </w:rPr>
-        <w:t>(), computed properties, spread operator in objects.</w:t>
+        <w:t>Iterating object using for in loop, Object.keys(), computed properties, spread operator in objects.</w:t>
       </w:r>
     </w:p>
     <w:p>
@@ -1119,33 +900,8 @@
           <w:sz w:val="24"/>
           <w:szCs w:val="24"/>
         </w:rPr>
-        <w:t xml:space="preserve">Object </w:t>
-      </w:r>
-      <w:proofErr w:type="spellStart"/>
-      <w:r>
-        <w:rPr>
-          <w:sz w:val="24"/>
-          <w:szCs w:val="24"/>
-        </w:rPr>
-        <w:t>destructuring</w:t>
-      </w:r>
-      <w:proofErr w:type="spellEnd"/>
-      <w:r>
-        <w:rPr>
-          <w:sz w:val="24"/>
-          <w:szCs w:val="24"/>
-        </w:rPr>
-        <w:t xml:space="preserve">, objects inside array, nested </w:t>
-      </w:r>
-      <w:proofErr w:type="spellStart"/>
-      <w:r>
-        <w:rPr>
-          <w:sz w:val="24"/>
-          <w:szCs w:val="24"/>
-        </w:rPr>
-        <w:t>destructuring</w:t>
-      </w:r>
-      <w:proofErr w:type="spellEnd"/>
+        <w:t>Object destructuring, objects inside array, nested destructuring</w:t>
+      </w:r>
     </w:p>
     <w:p>
       <w:pPr>
@@ -1212,23 +968,7 @@
           <w:sz w:val="24"/>
           <w:szCs w:val="24"/>
         </w:rPr>
-        <w:t xml:space="preserve">Default parameters, rest parameters, parameter </w:t>
-      </w:r>
-      <w:proofErr w:type="spellStart"/>
-      <w:r>
-        <w:rPr>
-          <w:sz w:val="24"/>
-          <w:szCs w:val="24"/>
-        </w:rPr>
-        <w:t>destructuring</w:t>
-      </w:r>
-      <w:proofErr w:type="spellEnd"/>
-      <w:r>
-        <w:rPr>
-          <w:sz w:val="24"/>
-          <w:szCs w:val="24"/>
-        </w:rPr>
-        <w:t>, callback functions, functions returning functions</w:t>
+        <w:t>Default parameters, rest parameters, parameter destructuring, callback functions, functions returning functions</w:t>
       </w:r>
     </w:p>
     <w:p>
@@ -1290,32 +1030,7 @@
           <w:sz w:val="24"/>
           <w:szCs w:val="24"/>
         </w:rPr>
-        <w:t xml:space="preserve">Array methods - </w:t>
-      </w:r>
-      <w:proofErr w:type="spellStart"/>
-      <w:proofErr w:type="gramStart"/>
-      <w:r>
-        <w:rPr>
-          <w:sz w:val="24"/>
-          <w:szCs w:val="24"/>
-        </w:rPr>
-        <w:t>forEach</w:t>
-      </w:r>
-      <w:proofErr w:type="spellEnd"/>
-      <w:r>
-        <w:rPr>
-          <w:sz w:val="24"/>
-          <w:szCs w:val="24"/>
-        </w:rPr>
-        <w:t>(</w:t>
-      </w:r>
-      <w:proofErr w:type="gramEnd"/>
-      <w:r>
-        <w:rPr>
-          <w:sz w:val="24"/>
-          <w:szCs w:val="24"/>
-        </w:rPr>
-        <w:t>), map(), filter(), reduce()</w:t>
+        <w:t>Array methods - forEach(), map(), filter(), reduce()</w:t>
       </w:r>
     </w:p>
     <w:p>
@@ -1349,23 +1064,7 @@
           <w:sz w:val="24"/>
           <w:szCs w:val="24"/>
         </w:rPr>
-        <w:t xml:space="preserve">Array methods – </w:t>
-      </w:r>
-      <w:proofErr w:type="gramStart"/>
-      <w:r>
-        <w:rPr>
-          <w:sz w:val="24"/>
-          <w:szCs w:val="24"/>
-        </w:rPr>
-        <w:t>sort(</w:t>
-      </w:r>
-      <w:proofErr w:type="gramEnd"/>
-      <w:r>
-        <w:rPr>
-          <w:sz w:val="24"/>
-          <w:szCs w:val="24"/>
-        </w:rPr>
-        <w:t>), find(), every(), some(), fill(), splice()</w:t>
+        <w:t>Array methods – sort(), find(), every(), some(), fill(), splice()</w:t>
       </w:r>
     </w:p>
     <w:p>
@@ -1420,23 +1119,7 @@
           <w:sz w:val="24"/>
           <w:szCs w:val="24"/>
         </w:rPr>
-        <w:t xml:space="preserve">Sets, </w:t>
-      </w:r>
-      <w:proofErr w:type="gramStart"/>
-      <w:r>
-        <w:rPr>
-          <w:sz w:val="24"/>
-          <w:szCs w:val="24"/>
-        </w:rPr>
-        <w:t>has(</w:t>
-      </w:r>
-      <w:proofErr w:type="gramEnd"/>
-      <w:r>
-        <w:rPr>
-          <w:sz w:val="24"/>
-          <w:szCs w:val="24"/>
-        </w:rPr>
-        <w:t>), for of loop in sets, finding length of set, map objects, map iterator</w:t>
+        <w:t>Sets, has(), for of loop in sets, finding length of set, map objects, map iterator</w:t>
       </w:r>
     </w:p>
     <w:p>
@@ -1465,37 +1148,12 @@
           <w:szCs w:val="24"/>
         </w:rPr>
       </w:pPr>
-      <w:proofErr w:type="gramStart"/>
-      <w:r>
-        <w:rPr>
-          <w:sz w:val="24"/>
-          <w:szCs w:val="24"/>
-        </w:rPr>
-        <w:t>set(</w:t>
-      </w:r>
-      <w:proofErr w:type="gramEnd"/>
-      <w:r>
-        <w:rPr>
-          <w:sz w:val="24"/>
-          <w:szCs w:val="24"/>
-        </w:rPr>
-        <w:t xml:space="preserve">), get(), keys(), adding key value pair using arrays, extending key value pair in an object using map, </w:t>
-      </w:r>
-      <w:proofErr w:type="spellStart"/>
-      <w:r>
-        <w:rPr>
-          <w:sz w:val="24"/>
-          <w:szCs w:val="24"/>
-        </w:rPr>
-        <w:t>Object.assign</w:t>
-      </w:r>
-      <w:proofErr w:type="spellEnd"/>
-      <w:r>
-        <w:rPr>
-          <w:sz w:val="24"/>
-          <w:szCs w:val="24"/>
-        </w:rPr>
-        <w:t>(), optional chaining</w:t>
+      <w:r>
+        <w:rPr>
+          <w:sz w:val="24"/>
+          <w:szCs w:val="24"/>
+        </w:rPr>
+        <w:t>set(), get(), keys(), adding key value pair using arrays, extending key value pair in an object using map, Object.assign(), optional chaining</w:t>
       </w:r>
     </w:p>
     <w:p>
@@ -1558,7 +1216,6 @@
           <w:szCs w:val="24"/>
         </w:rPr>
       </w:pPr>
-      <w:proofErr w:type="gramStart"/>
       <w:r>
         <w:rPr>
           <w:sz w:val="24"/>
@@ -1571,15 +1228,7 @@
           <w:sz w:val="24"/>
           <w:szCs w:val="24"/>
         </w:rPr>
-        <w:t>all(</w:t>
-      </w:r>
-      <w:proofErr w:type="gramEnd"/>
-      <w:r>
-        <w:rPr>
-          <w:sz w:val="24"/>
-          <w:szCs w:val="24"/>
-        </w:rPr>
-        <w:t>), arrow function and this, apply(), bind(), short syntax alternate for methods</w:t>
+        <w:t>all(), arrow function and this, apply(), bind(), short syntax alternate for methods</w:t>
       </w:r>
     </w:p>
     <w:p>
@@ -1649,23 +1298,7 @@
           <w:sz w:val="24"/>
           <w:szCs w:val="24"/>
         </w:rPr>
-        <w:t xml:space="preserve">, store methods in different object, </w:t>
-      </w:r>
-      <w:proofErr w:type="spellStart"/>
-      <w:r>
-        <w:rPr>
-          <w:sz w:val="24"/>
-          <w:szCs w:val="24"/>
-        </w:rPr>
-        <w:t>Object.create</w:t>
-      </w:r>
-      <w:proofErr w:type="spellEnd"/>
-      <w:r>
-        <w:rPr>
-          <w:sz w:val="24"/>
-          <w:szCs w:val="24"/>
-        </w:rPr>
-        <w:t>(), __proto__</w:t>
+        <w:t>, store methods in different object, Object.create(), __proto__</w:t>
       </w:r>
     </w:p>
     <w:p>
@@ -1713,32 +1346,7 @@
           <w:sz w:val="24"/>
           <w:szCs w:val="24"/>
         </w:rPr>
-        <w:t xml:space="preserve">, </w:t>
-      </w:r>
-      <w:proofErr w:type="spellStart"/>
-      <w:proofErr w:type="gramStart"/>
-      <w:r>
-        <w:rPr>
-          <w:sz w:val="24"/>
-          <w:szCs w:val="24"/>
-        </w:rPr>
-        <w:t>hasOwnProperty</w:t>
-      </w:r>
-      <w:proofErr w:type="spellEnd"/>
-      <w:r>
-        <w:rPr>
-          <w:sz w:val="24"/>
-          <w:szCs w:val="24"/>
-        </w:rPr>
-        <w:t>(</w:t>
-      </w:r>
-      <w:proofErr w:type="gramEnd"/>
-      <w:r>
-        <w:rPr>
-          <w:sz w:val="24"/>
-          <w:szCs w:val="24"/>
-        </w:rPr>
-        <w:t>)</w:t>
+        <w:t>, hasOwnProperty()</w:t>
       </w:r>
     </w:p>
     <w:p>
@@ -1772,54 +1380,14 @@
           <w:sz w:val="24"/>
           <w:szCs w:val="24"/>
         </w:rPr>
-        <w:t xml:space="preserve">Prototype in array, </w:t>
-      </w:r>
-      <w:proofErr w:type="spellStart"/>
-      <w:r>
-        <w:rPr>
-          <w:sz w:val="24"/>
-          <w:szCs w:val="24"/>
-        </w:rPr>
-        <w:t>Object.getPrototypeOf</w:t>
-      </w:r>
-      <w:proofErr w:type="spellEnd"/>
-      <w:r>
-        <w:rPr>
-          <w:sz w:val="24"/>
-          <w:szCs w:val="24"/>
-        </w:rPr>
-        <w:t xml:space="preserve">(), </w:t>
-      </w:r>
-      <w:proofErr w:type="spellStart"/>
-      <w:r>
-        <w:rPr>
-          <w:sz w:val="24"/>
-          <w:szCs w:val="24"/>
-        </w:rPr>
-        <w:t>Array.prototype</w:t>
-      </w:r>
-      <w:proofErr w:type="spellEnd"/>
-      <w:r>
-        <w:rPr>
-          <w:sz w:val="24"/>
-          <w:szCs w:val="24"/>
-        </w:rPr>
-        <w:t>, changing function prototype from object to array</w:t>
-      </w:r>
-      <w:r>
-        <w:rPr>
-          <w:sz w:val="24"/>
-          <w:szCs w:val="24"/>
-        </w:rPr>
-        <w:t xml:space="preserve">, classes, </w:t>
-      </w:r>
-      <w:proofErr w:type="gramStart"/>
-      <w:r>
-        <w:rPr>
-          <w:sz w:val="24"/>
-          <w:szCs w:val="24"/>
-        </w:rPr>
-        <w:t xml:space="preserve">extends </w:t>
+        <w:t>Prototype in array, Object.getPrototypeOf(), Array.prototype, changing function prototype from object to array</w:t>
+      </w:r>
+      <w:r>
+        <w:rPr>
+          <w:sz w:val="24"/>
+          <w:szCs w:val="24"/>
+        </w:rPr>
+        <w:t xml:space="preserve">, classes, extends </w:t>
       </w:r>
       <w:r>
         <w:rPr>
@@ -1835,7 +1403,6 @@
         </w:rPr>
         <w:t>inheritance</w:t>
       </w:r>
-      <w:proofErr w:type="gramEnd"/>
     </w:p>
     <w:p>
       <w:pPr>
@@ -1977,23 +1544,75 @@
           <w:sz w:val="24"/>
           <w:szCs w:val="24"/>
         </w:rPr>
-        <w:t xml:space="preserve">Function declarations and GEC, hoisting explained, function expression and GEC, let and </w:t>
-      </w:r>
-      <w:proofErr w:type="spellStart"/>
-      <w:r>
-        <w:rPr>
-          <w:sz w:val="24"/>
-          <w:szCs w:val="24"/>
-        </w:rPr>
-        <w:t>const</w:t>
-      </w:r>
-      <w:proofErr w:type="spellEnd"/>
-      <w:r>
-        <w:rPr>
-          <w:sz w:val="24"/>
-          <w:szCs w:val="24"/>
-        </w:rPr>
-        <w:t xml:space="preserve"> and GEC, temporal dead zone</w:t>
+        <w:t>Function declarations and GEC, hoisting explained, function expression and GEC, let and const and GEC, temporal dead zone</w:t>
+      </w:r>
+    </w:p>
+    <w:p>
+      <w:pPr>
+        <w:pStyle w:val="ListParagraph"/>
+        <w:jc w:val="both"/>
+        <w:rPr>
+          <w:sz w:val="24"/>
+          <w:szCs w:val="24"/>
+        </w:rPr>
+      </w:pPr>
+      <w:r>
+        <w:rPr>
+          <w:sz w:val="24"/>
+          <w:szCs w:val="24"/>
+        </w:rPr>
+        <w:t>Commit 25:</w:t>
+      </w:r>
+    </w:p>
+    <w:p>
+      <w:pPr>
+        <w:pStyle w:val="ListParagraph"/>
+        <w:jc w:val="both"/>
+        <w:rPr>
+          <w:sz w:val="24"/>
+          <w:szCs w:val="24"/>
+        </w:rPr>
+      </w:pPr>
+      <w:r>
+        <w:rPr>
+          <w:sz w:val="24"/>
+          <w:szCs w:val="24"/>
+        </w:rPr>
+        <w:t>Function execution context, snippet analysis for understanding</w:t>
+      </w:r>
+    </w:p>
+    <w:p>
+      <w:pPr>
+        <w:pStyle w:val="ListParagraph"/>
+        <w:jc w:val="both"/>
+        <w:rPr>
+          <w:sz w:val="24"/>
+          <w:szCs w:val="24"/>
+        </w:rPr>
+      </w:pPr>
+      <w:r>
+        <w:rPr>
+          <w:sz w:val="24"/>
+          <w:szCs w:val="24"/>
+        </w:rPr>
+        <w:t>Commit 26:</w:t>
+      </w:r>
+    </w:p>
+    <w:p>
+      <w:pPr>
+        <w:pStyle w:val="ListParagraph"/>
+        <w:jc w:val="both"/>
+        <w:rPr>
+          <w:sz w:val="24"/>
+          <w:szCs w:val="24"/>
+        </w:rPr>
+      </w:pPr>
+      <w:r>
+        <w:rPr>
+          <w:sz w:val="24"/>
+          <w:szCs w:val="24"/>
+        </w:rPr>
+        <w:t>Scope chain, closures</w:t>
       </w:r>
     </w:p>
     <w:p>

</xml_diff>

<commit_message>
Commit 27: JS8 - Application of closure
</commit_message>
<xml_diff>
--- a/Javascript Handbook.docx
+++ b/Javascript Handbook.docx
@@ -310,7 +310,25 @@
           <w:szCs w:val="24"/>
           <w:lang w:val="en-US"/>
         </w:rPr>
-        <w:t xml:space="preserve">JavaScript is not forward compatible, which means you cannot use latest commands if your browser is not updated. However tools like Babel can be used that transpile the new commands into older ones that can run </w:t>
+        <w:t xml:space="preserve">JavaScript is not forward compatible, which means you cannot use latest commands if your browser is not updated. However tools like Babel can be used that </w:t>
+      </w:r>
+      <w:proofErr w:type="spellStart"/>
+      <w:r>
+        <w:rPr>
+          <w:sz w:val="24"/>
+          <w:szCs w:val="24"/>
+          <w:lang w:val="en-US"/>
+        </w:rPr>
+        <w:t>transpile</w:t>
+      </w:r>
+      <w:proofErr w:type="spellEnd"/>
+      <w:r>
+        <w:rPr>
+          <w:sz w:val="24"/>
+          <w:szCs w:val="24"/>
+          <w:lang w:val="en-US"/>
+        </w:rPr>
+        <w:t xml:space="preserve"> the new commands into older ones that can run </w:t>
       </w:r>
       <w:r>
         <w:rPr>
@@ -449,16 +467,62 @@
           <w:szCs w:val="24"/>
           <w:lang w:val="en-US"/>
         </w:rPr>
-        <w:t xml:space="preserve"> string methods like trim, toUpperCase, toLowerCase, string slicing</w:t>
-      </w:r>
-      <w:r>
-        <w:rPr>
-          <w:sz w:val="24"/>
-          <w:szCs w:val="24"/>
-          <w:lang w:val="en-US"/>
-        </w:rPr>
-        <w:t>, list of primitive datatypes, typeof</w:t>
-      </w:r>
+        <w:t xml:space="preserve"> string methods like trim, </w:t>
+      </w:r>
+      <w:proofErr w:type="spellStart"/>
+      <w:r>
+        <w:rPr>
+          <w:sz w:val="24"/>
+          <w:szCs w:val="24"/>
+          <w:lang w:val="en-US"/>
+        </w:rPr>
+        <w:t>toUpperCase</w:t>
+      </w:r>
+      <w:proofErr w:type="spellEnd"/>
+      <w:r>
+        <w:rPr>
+          <w:sz w:val="24"/>
+          <w:szCs w:val="24"/>
+          <w:lang w:val="en-US"/>
+        </w:rPr>
+        <w:t xml:space="preserve">, </w:t>
+      </w:r>
+      <w:proofErr w:type="spellStart"/>
+      <w:r>
+        <w:rPr>
+          <w:sz w:val="24"/>
+          <w:szCs w:val="24"/>
+          <w:lang w:val="en-US"/>
+        </w:rPr>
+        <w:t>toLowerCase</w:t>
+      </w:r>
+      <w:proofErr w:type="spellEnd"/>
+      <w:r>
+        <w:rPr>
+          <w:sz w:val="24"/>
+          <w:szCs w:val="24"/>
+          <w:lang w:val="en-US"/>
+        </w:rPr>
+        <w:t>, string slicing</w:t>
+      </w:r>
+      <w:r>
+        <w:rPr>
+          <w:sz w:val="24"/>
+          <w:szCs w:val="24"/>
+          <w:lang w:val="en-US"/>
+        </w:rPr>
+        <w:t xml:space="preserve">, list of primitive datatypes, </w:t>
+      </w:r>
+      <w:proofErr w:type="spellStart"/>
+      <w:r>
+        <w:rPr>
+          <w:sz w:val="24"/>
+          <w:szCs w:val="24"/>
+          <w:lang w:val="en-US"/>
+        </w:rPr>
+        <w:t>typeof</w:t>
+      </w:r>
+      <w:proofErr w:type="spellEnd"/>
       <w:r>
         <w:rPr>
           <w:sz w:val="24"/>
@@ -551,15 +615,51 @@
           <w:szCs w:val="24"/>
           <w:lang w:val="en-US"/>
         </w:rPr>
-        <w:t>, Boolean datatypes, comparision operators</w:t>
-      </w:r>
-      <w:r>
-        <w:rPr>
-          <w:sz w:val="24"/>
-          <w:szCs w:val="24"/>
-          <w:lang w:val="en-US"/>
-        </w:rPr>
-        <w:t>, if else, truthy and falsy values, ternary operator, &amp;&amp;, || operators</w:t>
+        <w:t xml:space="preserve">, Boolean datatypes, </w:t>
+      </w:r>
+      <w:proofErr w:type="spellStart"/>
+      <w:r>
+        <w:rPr>
+          <w:sz w:val="24"/>
+          <w:szCs w:val="24"/>
+          <w:lang w:val="en-US"/>
+        </w:rPr>
+        <w:t>comparision</w:t>
+      </w:r>
+      <w:proofErr w:type="spellEnd"/>
+      <w:r>
+        <w:rPr>
+          <w:sz w:val="24"/>
+          <w:szCs w:val="24"/>
+          <w:lang w:val="en-US"/>
+        </w:rPr>
+        <w:t xml:space="preserve"> operators</w:t>
+      </w:r>
+      <w:r>
+        <w:rPr>
+          <w:sz w:val="24"/>
+          <w:szCs w:val="24"/>
+          <w:lang w:val="en-US"/>
+        </w:rPr>
+        <w:t xml:space="preserve">, if else, truthy and </w:t>
+      </w:r>
+      <w:proofErr w:type="spellStart"/>
+      <w:r>
+        <w:rPr>
+          <w:sz w:val="24"/>
+          <w:szCs w:val="24"/>
+          <w:lang w:val="en-US"/>
+        </w:rPr>
+        <w:t>falsy</w:t>
+      </w:r>
+      <w:proofErr w:type="spellEnd"/>
+      <w:r>
+        <w:rPr>
+          <w:sz w:val="24"/>
+          <w:szCs w:val="24"/>
+          <w:lang w:val="en-US"/>
+        </w:rPr>
+        <w:t xml:space="preserve"> values, ternary operator, &amp;&amp;, || operators</w:t>
       </w:r>
     </w:p>
     <w:p>
@@ -731,7 +831,23 @@
           <w:sz w:val="24"/>
           <w:szCs w:val="24"/>
         </w:rPr>
-        <w:t>For loop in array, using const to create array, while loop in array</w:t>
+        <w:t xml:space="preserve">For loop in array, using </w:t>
+      </w:r>
+      <w:proofErr w:type="spellStart"/>
+      <w:r>
+        <w:rPr>
+          <w:sz w:val="24"/>
+          <w:szCs w:val="24"/>
+        </w:rPr>
+        <w:t>const</w:t>
+      </w:r>
+      <w:proofErr w:type="spellEnd"/>
+      <w:r>
+        <w:rPr>
+          <w:sz w:val="24"/>
+          <w:szCs w:val="24"/>
+        </w:rPr>
+        <w:t xml:space="preserve"> to create array, while loop in array</w:t>
       </w:r>
     </w:p>
     <w:p>
@@ -765,8 +881,17 @@
           <w:sz w:val="24"/>
           <w:szCs w:val="24"/>
         </w:rPr>
-        <w:t>For in loop, for of loop, array destructuring</w:t>
-      </w:r>
+        <w:t xml:space="preserve">For in loop, for of loop, array </w:t>
+      </w:r>
+      <w:proofErr w:type="spellStart"/>
+      <w:r>
+        <w:rPr>
+          <w:sz w:val="24"/>
+          <w:szCs w:val="24"/>
+        </w:rPr>
+        <w:t>destructuring</w:t>
+      </w:r>
+      <w:proofErr w:type="spellEnd"/>
     </w:p>
     <w:p>
       <w:pPr>
@@ -866,7 +991,23 @@
           <w:sz w:val="24"/>
           <w:szCs w:val="24"/>
         </w:rPr>
-        <w:t>Iterating object using for in loop, Object.keys(), computed properties, spread operator in objects.</w:t>
+        <w:t xml:space="preserve">Iterating object using for in loop, </w:t>
+      </w:r>
+      <w:proofErr w:type="spellStart"/>
+      <w:r>
+        <w:rPr>
+          <w:sz w:val="24"/>
+          <w:szCs w:val="24"/>
+        </w:rPr>
+        <w:t>Object.keys</w:t>
+      </w:r>
+      <w:proofErr w:type="spellEnd"/>
+      <w:r>
+        <w:rPr>
+          <w:sz w:val="24"/>
+          <w:szCs w:val="24"/>
+        </w:rPr>
+        <w:t>(), computed properties, spread operator in objects.</w:t>
       </w:r>
     </w:p>
     <w:p>
@@ -900,8 +1041,33 @@
           <w:sz w:val="24"/>
           <w:szCs w:val="24"/>
         </w:rPr>
-        <w:t>Object destructuring, objects inside array, nested destructuring</w:t>
-      </w:r>
+        <w:t xml:space="preserve">Object </w:t>
+      </w:r>
+      <w:proofErr w:type="spellStart"/>
+      <w:r>
+        <w:rPr>
+          <w:sz w:val="24"/>
+          <w:szCs w:val="24"/>
+        </w:rPr>
+        <w:t>destructuring</w:t>
+      </w:r>
+      <w:proofErr w:type="spellEnd"/>
+      <w:r>
+        <w:rPr>
+          <w:sz w:val="24"/>
+          <w:szCs w:val="24"/>
+        </w:rPr>
+        <w:t xml:space="preserve">, objects inside array, nested </w:t>
+      </w:r>
+      <w:proofErr w:type="spellStart"/>
+      <w:r>
+        <w:rPr>
+          <w:sz w:val="24"/>
+          <w:szCs w:val="24"/>
+        </w:rPr>
+        <w:t>destructuring</w:t>
+      </w:r>
+      <w:proofErr w:type="spellEnd"/>
     </w:p>
     <w:p>
       <w:pPr>
@@ -968,7 +1134,23 @@
           <w:sz w:val="24"/>
           <w:szCs w:val="24"/>
         </w:rPr>
-        <w:t>Default parameters, rest parameters, parameter destructuring, callback functions, functions returning functions</w:t>
+        <w:t xml:space="preserve">Default parameters, rest parameters, parameter </w:t>
+      </w:r>
+      <w:proofErr w:type="spellStart"/>
+      <w:r>
+        <w:rPr>
+          <w:sz w:val="24"/>
+          <w:szCs w:val="24"/>
+        </w:rPr>
+        <w:t>destructuring</w:t>
+      </w:r>
+      <w:proofErr w:type="spellEnd"/>
+      <w:r>
+        <w:rPr>
+          <w:sz w:val="24"/>
+          <w:szCs w:val="24"/>
+        </w:rPr>
+        <w:t>, callback functions, functions returning functions</w:t>
       </w:r>
     </w:p>
     <w:p>
@@ -1030,7 +1212,23 @@
           <w:sz w:val="24"/>
           <w:szCs w:val="24"/>
         </w:rPr>
-        <w:t>Array methods - forEach(), map(), filter(), reduce()</w:t>
+        <w:t xml:space="preserve">Array methods - </w:t>
+      </w:r>
+      <w:proofErr w:type="spellStart"/>
+      <w:r>
+        <w:rPr>
+          <w:sz w:val="24"/>
+          <w:szCs w:val="24"/>
+        </w:rPr>
+        <w:t>forEach</w:t>
+      </w:r>
+      <w:proofErr w:type="spellEnd"/>
+      <w:r>
+        <w:rPr>
+          <w:sz w:val="24"/>
+          <w:szCs w:val="24"/>
+        </w:rPr>
+        <w:t>(), map(), filter(), reduce()</w:t>
       </w:r>
     </w:p>
     <w:p>
@@ -1153,7 +1351,23 @@
           <w:sz w:val="24"/>
           <w:szCs w:val="24"/>
         </w:rPr>
-        <w:t>set(), get(), keys(), adding key value pair using arrays, extending key value pair in an object using map, Object.assign(), optional chaining</w:t>
+        <w:t xml:space="preserve">set(), get(), keys(), adding key value pair using arrays, extending key value pair in an object using map, </w:t>
+      </w:r>
+      <w:proofErr w:type="spellStart"/>
+      <w:r>
+        <w:rPr>
+          <w:sz w:val="24"/>
+          <w:szCs w:val="24"/>
+        </w:rPr>
+        <w:t>Object.assign</w:t>
+      </w:r>
+      <w:proofErr w:type="spellEnd"/>
+      <w:r>
+        <w:rPr>
+          <w:sz w:val="24"/>
+          <w:szCs w:val="24"/>
+        </w:rPr>
+        <w:t>(), optional chaining</w:t>
       </w:r>
     </w:p>
     <w:p>
@@ -1298,7 +1512,23 @@
           <w:sz w:val="24"/>
           <w:szCs w:val="24"/>
         </w:rPr>
-        <w:t>, store methods in different object, Object.create(), __proto__</w:t>
+        <w:t xml:space="preserve">, store methods in different object, </w:t>
+      </w:r>
+      <w:proofErr w:type="spellStart"/>
+      <w:r>
+        <w:rPr>
+          <w:sz w:val="24"/>
+          <w:szCs w:val="24"/>
+        </w:rPr>
+        <w:t>Object.create</w:t>
+      </w:r>
+      <w:proofErr w:type="spellEnd"/>
+      <w:r>
+        <w:rPr>
+          <w:sz w:val="24"/>
+          <w:szCs w:val="24"/>
+        </w:rPr>
+        <w:t>(), __proto__</w:t>
       </w:r>
     </w:p>
     <w:p>
@@ -1346,7 +1576,23 @@
           <w:sz w:val="24"/>
           <w:szCs w:val="24"/>
         </w:rPr>
-        <w:t>, hasOwnProperty()</w:t>
+        <w:t xml:space="preserve">, </w:t>
+      </w:r>
+      <w:proofErr w:type="spellStart"/>
+      <w:r>
+        <w:rPr>
+          <w:sz w:val="24"/>
+          <w:szCs w:val="24"/>
+        </w:rPr>
+        <w:t>hasOwnProperty</w:t>
+      </w:r>
+      <w:proofErr w:type="spellEnd"/>
+      <w:r>
+        <w:rPr>
+          <w:sz w:val="24"/>
+          <w:szCs w:val="24"/>
+        </w:rPr>
+        <w:t>()</w:t>
       </w:r>
     </w:p>
     <w:p>
@@ -1380,7 +1626,39 @@
           <w:sz w:val="24"/>
           <w:szCs w:val="24"/>
         </w:rPr>
-        <w:t>Prototype in array, Object.getPrototypeOf(), Array.prototype, changing function prototype from object to array</w:t>
+        <w:t xml:space="preserve">Prototype in array, </w:t>
+      </w:r>
+      <w:proofErr w:type="spellStart"/>
+      <w:r>
+        <w:rPr>
+          <w:sz w:val="24"/>
+          <w:szCs w:val="24"/>
+        </w:rPr>
+        <w:t>Object.getPrototypeOf</w:t>
+      </w:r>
+      <w:proofErr w:type="spellEnd"/>
+      <w:r>
+        <w:rPr>
+          <w:sz w:val="24"/>
+          <w:szCs w:val="24"/>
+        </w:rPr>
+        <w:t xml:space="preserve">(), </w:t>
+      </w:r>
+      <w:proofErr w:type="spellStart"/>
+      <w:r>
+        <w:rPr>
+          <w:sz w:val="24"/>
+          <w:szCs w:val="24"/>
+        </w:rPr>
+        <w:t>Array.prototype</w:t>
+      </w:r>
+      <w:proofErr w:type="spellEnd"/>
+      <w:r>
+        <w:rPr>
+          <w:sz w:val="24"/>
+          <w:szCs w:val="24"/>
+        </w:rPr>
+        <w:t>, changing function prototype from object to array</w:t>
       </w:r>
       <w:r>
         <w:rPr>
@@ -1482,6 +1760,27 @@
     <w:p>
       <w:pPr>
         <w:pStyle w:val="ListParagraph"/>
+        <w:numPr>
+          <w:ilvl w:val="0"/>
+          <w:numId w:val="2"/>
+        </w:numPr>
+        <w:jc w:val="both"/>
+        <w:rPr>
+          <w:sz w:val="24"/>
+          <w:szCs w:val="24"/>
+        </w:rPr>
+      </w:pPr>
+      <w:r>
+        <w:rPr>
+          <w:sz w:val="24"/>
+          <w:szCs w:val="24"/>
+        </w:rPr>
+        <w:t>JS8.js contains:</w:t>
+      </w:r>
+    </w:p>
+    <w:p>
+      <w:pPr>
+        <w:pStyle w:val="ListParagraph"/>
         <w:jc w:val="both"/>
         <w:rPr>
           <w:sz w:val="24"/>
@@ -1544,7 +1843,23 @@
           <w:sz w:val="24"/>
           <w:szCs w:val="24"/>
         </w:rPr>
-        <w:t>Function declarations and GEC, hoisting explained, function expression and GEC, let and const and GEC, temporal dead zone</w:t>
+        <w:t xml:space="preserve">Function declarations and GEC, hoisting explained, function expression and GEC, let and </w:t>
+      </w:r>
+      <w:proofErr w:type="spellStart"/>
+      <w:r>
+        <w:rPr>
+          <w:sz w:val="24"/>
+          <w:szCs w:val="24"/>
+        </w:rPr>
+        <w:t>const</w:t>
+      </w:r>
+      <w:proofErr w:type="spellEnd"/>
+      <w:r>
+        <w:rPr>
+          <w:sz w:val="24"/>
+          <w:szCs w:val="24"/>
+        </w:rPr>
+        <w:t xml:space="preserve"> and GEC, temporal dead zone</w:t>
       </w:r>
     </w:p>
     <w:p>
@@ -1614,6 +1929,88 @@
         </w:rPr>
         <w:t>Scope chain, closures</w:t>
       </w:r>
+    </w:p>
+    <w:p>
+      <w:pPr>
+        <w:pStyle w:val="ListParagraph"/>
+        <w:jc w:val="both"/>
+        <w:rPr>
+          <w:sz w:val="24"/>
+          <w:szCs w:val="24"/>
+        </w:rPr>
+      </w:pPr>
+      <w:r>
+        <w:rPr>
+          <w:sz w:val="24"/>
+          <w:szCs w:val="24"/>
+        </w:rPr>
+        <w:t>Commit 27:</w:t>
+      </w:r>
+    </w:p>
+    <w:p>
+      <w:pPr>
+        <w:pStyle w:val="ListParagraph"/>
+        <w:jc w:val="both"/>
+        <w:rPr>
+          <w:sz w:val="24"/>
+          <w:szCs w:val="24"/>
+        </w:rPr>
+      </w:pPr>
+      <w:r>
+        <w:rPr>
+          <w:sz w:val="24"/>
+          <w:szCs w:val="24"/>
+        </w:rPr>
+        <w:t>Application of closure</w:t>
+      </w:r>
+    </w:p>
+    <w:p>
+      <w:pPr>
+        <w:pStyle w:val="ListParagraph"/>
+        <w:numPr>
+          <w:ilvl w:val="0"/>
+          <w:numId w:val="2"/>
+        </w:numPr>
+        <w:jc w:val="both"/>
+        <w:rPr>
+          <w:sz w:val="24"/>
+          <w:szCs w:val="24"/>
+        </w:rPr>
+      </w:pPr>
+      <w:r>
+        <w:rPr>
+          <w:sz w:val="24"/>
+          <w:szCs w:val="24"/>
+        </w:rPr>
+        <w:t>JS9.js contains:</w:t>
+      </w:r>
+    </w:p>
+    <w:p>
+      <w:pPr>
+        <w:pStyle w:val="ListParagraph"/>
+        <w:jc w:val="both"/>
+        <w:rPr>
+          <w:sz w:val="24"/>
+          <w:szCs w:val="24"/>
+        </w:rPr>
+      </w:pPr>
+      <w:r>
+        <w:rPr>
+          <w:sz w:val="24"/>
+          <w:szCs w:val="24"/>
+        </w:rPr>
+        <w:t>Commit 28:</w:t>
+      </w:r>
+    </w:p>
+    <w:p>
+      <w:pPr>
+        <w:pStyle w:val="ListParagraph"/>
+        <w:jc w:val="both"/>
+        <w:rPr>
+          <w:sz w:val="24"/>
+          <w:szCs w:val="24"/>
+        </w:rPr>
+      </w:pPr>
     </w:p>
     <w:p>
       <w:pPr>

</xml_diff>